<commit_message>
Update eob rendering image
</commit_message>
<xml_diff>
--- a/input/images/Example_EOB_Mapping.docx
+++ b/input/images/Example_EOB_Mapping.docx
@@ -207,13 +207,13 @@
               <mc:AlternateContent>
                 <mc:Choice Requires="wps">
                   <w:drawing>
-                    <wp:anchor distT="0" distB="0" distL="114300" distR="114300" simplePos="0" relativeHeight="251660288" behindDoc="0" locked="0" layoutInCell="1" allowOverlap="1" wp14:anchorId="4240C402" wp14:editId="2CAEF75E">
+                    <wp:anchor distT="0" distB="0" distL="114300" distR="114300" simplePos="0" relativeHeight="251660288" behindDoc="0" locked="0" layoutInCell="1" allowOverlap="1" wp14:anchorId="4240C402" wp14:editId="7A1FB8D4">
                       <wp:simplePos x="0" y="0"/>
                       <wp:positionH relativeFrom="column">
-                        <wp:posOffset>1995446</wp:posOffset>
+                        <wp:posOffset>1875900</wp:posOffset>
                       </wp:positionH>
                       <wp:positionV relativeFrom="paragraph">
-                        <wp:posOffset>163830</wp:posOffset>
+                        <wp:posOffset>-12065</wp:posOffset>
                       </wp:positionV>
                       <wp:extent cx="225840" cy="176144"/>
                       <wp:effectExtent l="12700" t="12700" r="15875" b="14605"/>
@@ -290,7 +290,7 @@
                 </mc:Choice>
                 <mc:Fallback>
                   <w:pict>
-                    <v:roundrect w14:anchorId="4240C402" id="Rounded Rectangle 3" o:spid="_x0000_s1027" style="position:absolute;margin-left:157.1pt;margin-top:12.9pt;width:17.8pt;height:13.85pt;z-index:251660288;visibility:visible;mso-wrap-style:square;mso-width-percent:0;mso-height-percent:0;mso-wrap-distance-left:9pt;mso-wrap-distance-top:0;mso-wrap-distance-right:9pt;mso-wrap-distance-bottom:0;mso-position-horizontal:absolute;mso-position-horizontal-relative:text;mso-position-vertical:absolute;mso-position-vertical-relative:text;mso-width-percent:0;mso-height-percent:0;mso-width-relative:margin;mso-height-relative:margin;v-text-anchor:middle" arcsize="10923f" o:gfxdata="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" fillcolor="#ed7d31 [3205]" strokecolor="#823b0b [1605]" strokeweight="2.25pt">
+                    <v:roundrect w14:anchorId="4240C402" id="Rounded Rectangle 3" o:spid="_x0000_s1027" style="position:absolute;margin-left:147.7pt;margin-top:-.95pt;width:17.8pt;height:13.85pt;z-index:251660288;visibility:visible;mso-wrap-style:square;mso-width-percent:0;mso-height-percent:0;mso-wrap-distance-left:9pt;mso-wrap-distance-top:0;mso-wrap-distance-right:9pt;mso-wrap-distance-bottom:0;mso-position-horizontal:absolute;mso-position-horizontal-relative:text;mso-position-vertical:absolute;mso-position-vertical-relative:text;mso-width-percent:0;mso-height-percent:0;mso-width-relative:margin;mso-height-relative:margin;v-text-anchor:middle" arcsize="10923f" o:gfxdata="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" fillcolor="#ed7d31 [3205]" strokecolor="#823b0b [1605]" strokeweight="2.25pt">
                       <v:stroke joinstyle="miter"/>
                       <v:textbox inset="0,0,0,0">
                         <w:txbxContent>
@@ -1355,15 +1355,15 @@
         <mc:AlternateContent>
           <mc:Choice Requires="wps">
             <w:drawing>
-              <wp:anchor distT="0" distB="0" distL="114300" distR="114300" simplePos="0" relativeHeight="251763712" behindDoc="0" locked="0" layoutInCell="1" allowOverlap="1" wp14:anchorId="48F11E47" wp14:editId="43ED63DB">
+              <wp:anchor distT="0" distB="0" distL="114300" distR="114300" simplePos="0" relativeHeight="251763712" behindDoc="0" locked="0" layoutInCell="1" allowOverlap="1" wp14:anchorId="48F11E47" wp14:editId="3C53636E">
                 <wp:simplePos x="0" y="0"/>
                 <wp:positionH relativeFrom="column">
-                  <wp:posOffset>3113902</wp:posOffset>
+                  <wp:posOffset>3113405</wp:posOffset>
                 </wp:positionH>
                 <wp:positionV relativeFrom="paragraph">
-                  <wp:posOffset>195139</wp:posOffset>
+                  <wp:posOffset>231030</wp:posOffset>
                 </wp:positionV>
-                <wp:extent cx="225840" cy="176144"/>
+                <wp:extent cx="225425" cy="175895"/>
                 <wp:effectExtent l="12700" t="12700" r="15875" b="14605"/>
                 <wp:wrapNone/>
                 <wp:docPr id="47" name="Rounded Rectangle 47"/>
@@ -1375,7 +1375,7 @@
                       <wps:spPr>
                         <a:xfrm>
                           <a:off x="0" y="0"/>
-                          <a:ext cx="225840" cy="176144"/>
+                          <a:ext cx="225425" cy="175895"/>
                         </a:xfrm>
                         <a:prstGeom prst="roundRect">
                           <a:avLst/>
@@ -1438,7 +1438,7 @@
           </mc:Choice>
           <mc:Fallback>
             <w:pict>
-              <v:roundrect w14:anchorId="48F11E47" id="Rounded Rectangle 47" o:spid="_x0000_s1035" style="position:absolute;margin-left:245.2pt;margin-top:15.35pt;width:17.8pt;height:13.85pt;z-index:251763712;visibility:visible;mso-wrap-style:square;mso-width-percent:0;mso-height-percent:0;mso-wrap-distance-left:9pt;mso-wrap-distance-top:0;mso-wrap-distance-right:9pt;mso-wrap-distance-bottom:0;mso-position-horizontal:absolute;mso-position-horizontal-relative:text;mso-position-vertical:absolute;mso-position-vertical-relative:text;mso-width-percent:0;mso-height-percent:0;mso-width-relative:margin;mso-height-relative:margin;v-text-anchor:middle" arcsize="10923f" o:gfxdata="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" fillcolor="#ed7d31 [3205]" strokecolor="#823b0b [1605]" strokeweight="2.25pt">
+              <v:roundrect w14:anchorId="48F11E47" id="Rounded Rectangle 47" o:spid="_x0000_s1035" style="position:absolute;margin-left:245.15pt;margin-top:18.2pt;width:17.75pt;height:13.85pt;z-index:251763712;visibility:visible;mso-wrap-style:square;mso-width-percent:0;mso-height-percent:0;mso-wrap-distance-left:9pt;mso-wrap-distance-top:0;mso-wrap-distance-right:9pt;mso-wrap-distance-bottom:0;mso-position-horizontal:absolute;mso-position-horizontal-relative:text;mso-position-vertical:absolute;mso-position-vertical-relative:text;mso-width-percent:0;mso-height-percent:0;mso-width-relative:margin;mso-height-relative:margin;v-text-anchor:middle" arcsize="10923f" o:gfxdata="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" fillcolor="#ed7d31 [3205]" strokecolor="#823b0b [1605]" strokeweight="2.25pt">
                 <v:stroke joinstyle="miter"/>
                 <v:textbox inset="0,0,0,0">
                   <w:txbxContent>
@@ -1472,15 +1472,15 @@
         <mc:AlternateContent>
           <mc:Choice Requires="wps">
             <w:drawing>
-              <wp:anchor distT="0" distB="0" distL="114300" distR="114300" simplePos="0" relativeHeight="251762688" behindDoc="0" locked="0" layoutInCell="1" allowOverlap="1" wp14:anchorId="178D083A" wp14:editId="27B295CD">
+              <wp:anchor distT="0" distB="0" distL="114300" distR="114300" simplePos="0" relativeHeight="251762688" behindDoc="0" locked="0" layoutInCell="1" allowOverlap="1" wp14:anchorId="178D083A" wp14:editId="7F4BC91A">
                 <wp:simplePos x="0" y="0"/>
                 <wp:positionH relativeFrom="column">
-                  <wp:posOffset>1823720</wp:posOffset>
+                  <wp:posOffset>1837580</wp:posOffset>
                 </wp:positionH>
                 <wp:positionV relativeFrom="paragraph">
-                  <wp:posOffset>194890</wp:posOffset>
+                  <wp:posOffset>229870</wp:posOffset>
                 </wp:positionV>
-                <wp:extent cx="225840" cy="176144"/>
+                <wp:extent cx="225425" cy="175895"/>
                 <wp:effectExtent l="12700" t="12700" r="15875" b="14605"/>
                 <wp:wrapNone/>
                 <wp:docPr id="18" name="Rounded Rectangle 18"/>
@@ -1492,7 +1492,7 @@
                       <wps:spPr>
                         <a:xfrm>
                           <a:off x="0" y="0"/>
-                          <a:ext cx="225840" cy="176144"/>
+                          <a:ext cx="225425" cy="175895"/>
                         </a:xfrm>
                         <a:prstGeom prst="roundRect">
                           <a:avLst/>
@@ -1555,7 +1555,7 @@
           </mc:Choice>
           <mc:Fallback>
             <w:pict>
-              <v:roundrect w14:anchorId="178D083A" id="Rounded Rectangle 18" o:spid="_x0000_s1036" style="position:absolute;margin-left:143.6pt;margin-top:15.35pt;width:17.8pt;height:13.85pt;z-index:251762688;visibility:visible;mso-wrap-style:square;mso-width-percent:0;mso-height-percent:0;mso-wrap-distance-left:9pt;mso-wrap-distance-top:0;mso-wrap-distance-right:9pt;mso-wrap-distance-bottom:0;mso-position-horizontal:absolute;mso-position-horizontal-relative:text;mso-position-vertical:absolute;mso-position-vertical-relative:text;mso-width-percent:0;mso-height-percent:0;mso-width-relative:margin;mso-height-relative:margin;v-text-anchor:middle" arcsize="10923f" o:gfxdata="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" fillcolor="#ed7d31 [3205]" strokecolor="#823b0b [1605]" strokeweight="2.25pt">
+              <v:roundrect w14:anchorId="178D083A" id="Rounded Rectangle 18" o:spid="_x0000_s1036" style="position:absolute;margin-left:144.7pt;margin-top:18.1pt;width:17.75pt;height:13.85pt;z-index:251762688;visibility:visible;mso-wrap-style:square;mso-width-percent:0;mso-height-percent:0;mso-wrap-distance-left:9pt;mso-wrap-distance-top:0;mso-wrap-distance-right:9pt;mso-wrap-distance-bottom:0;mso-position-horizontal:absolute;mso-position-horizontal-relative:text;mso-position-vertical:absolute;mso-position-vertical-relative:text;mso-width-percent:0;mso-height-percent:0;mso-width-relative:margin;mso-height-relative:margin;v-text-anchor:middle" arcsize="10923f" o:gfxdata="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" fillcolor="#ed7d31 [3205]" strokecolor="#823b0b [1605]" strokeweight="2.25pt">
                 <v:stroke joinstyle="miter"/>
                 <v:textbox inset="0,0,0,0">
                   <w:txbxContent>
@@ -2237,737 +2237,7 @@
         <mc:AlternateContent>
           <mc:Choice Requires="wps">
             <w:drawing>
-              <wp:anchor distT="0" distB="0" distL="114300" distR="114300" simplePos="0" relativeHeight="251754496" behindDoc="0" locked="0" layoutInCell="1" allowOverlap="1" wp14:anchorId="0B4DB69C" wp14:editId="6A7A6EED">
-                <wp:simplePos x="0" y="0"/>
-                <wp:positionH relativeFrom="column">
-                  <wp:posOffset>3703320</wp:posOffset>
-                </wp:positionH>
-                <wp:positionV relativeFrom="paragraph">
-                  <wp:posOffset>1988820</wp:posOffset>
-                </wp:positionV>
-                <wp:extent cx="280035" cy="175895"/>
-                <wp:effectExtent l="12700" t="12700" r="12065" b="14605"/>
-                <wp:wrapNone/>
-                <wp:docPr id="57" name="Rounded Rectangle 57"/>
-                <wp:cNvGraphicFramePr/>
-                <a:graphic xmlns:a="http://schemas.openxmlformats.org/drawingml/2006/main">
-                  <a:graphicData uri="http://schemas.microsoft.com/office/word/2010/wordprocessingShape">
-                    <wps:wsp>
-                      <wps:cNvSpPr/>
-                      <wps:spPr>
-                        <a:xfrm>
-                          <a:off x="0" y="0"/>
-                          <a:ext cx="280035" cy="175895"/>
-                        </a:xfrm>
-                        <a:prstGeom prst="roundRect">
-                          <a:avLst/>
-                        </a:prstGeom>
-                        <a:ln w="28575"/>
-                      </wps:spPr>
-                      <wps:style>
-                        <a:lnRef idx="2">
-                          <a:schemeClr val="accent2">
-                            <a:shade val="50000"/>
-                          </a:schemeClr>
-                        </a:lnRef>
-                        <a:fillRef idx="1">
-                          <a:schemeClr val="accent2"/>
-                        </a:fillRef>
-                        <a:effectRef idx="0">
-                          <a:schemeClr val="accent2"/>
-                        </a:effectRef>
-                        <a:fontRef idx="minor">
-                          <a:schemeClr val="lt1"/>
-                        </a:fontRef>
-                      </wps:style>
-                      <wps:txbx>
-                        <w:txbxContent>
-                          <w:p>
-                            <w:pPr>
-                              <w:jc w:val="center"/>
-                              <w:rPr>
-                                <w:sz w:val="18"/>
-                                <w:szCs w:val="18"/>
-                              </w:rPr>
-                            </w:pPr>
-                            <w:r>
-                              <w:rPr>
-                                <w:sz w:val="18"/>
-                                <w:szCs w:val="18"/>
-                              </w:rPr>
-                              <w:t>148d</w:t>
-                            </w:r>
-                          </w:p>
-                        </w:txbxContent>
-                      </wps:txbx>
-                      <wps:bodyPr rot="0" spcFirstLastPara="0" vertOverflow="overflow" horzOverflow="overflow" vert="horz" wrap="square" lIns="0" tIns="0" rIns="0" bIns="0" numCol="1" spcCol="0" rtlCol="0" fromWordArt="0" anchor="ctr" anchorCtr="0" forceAA="0" compatLnSpc="1">
-                        <a:prstTxWarp prst="textNoShape">
-                          <a:avLst/>
-                        </a:prstTxWarp>
-                        <a:noAutofit/>
-                      </wps:bodyPr>
-                    </wps:wsp>
-                  </a:graphicData>
-                </a:graphic>
-                <wp14:sizeRelH relativeFrom="margin">
-                  <wp14:pctWidth>0</wp14:pctWidth>
-                </wp14:sizeRelH>
-                <wp14:sizeRelV relativeFrom="margin">
-                  <wp14:pctHeight>0</wp14:pctHeight>
-                </wp14:sizeRelV>
-              </wp:anchor>
-            </w:drawing>
-          </mc:Choice>
-          <mc:Fallback>
-            <w:pict>
-              <v:roundrect w14:anchorId="0B4DB69C" id="Rounded Rectangle 57" o:spid="_x0000_s1041" style="position:absolute;margin-left:291.6pt;margin-top:156.6pt;width:22.05pt;height:13.85pt;z-index:251754496;visibility:visible;mso-wrap-style:square;mso-width-percent:0;mso-height-percent:0;mso-wrap-distance-left:9pt;mso-wrap-distance-top:0;mso-wrap-distance-right:9pt;mso-wrap-distance-bottom:0;mso-position-horizontal:absolute;mso-position-horizontal-relative:text;mso-position-vertical:absolute;mso-position-vertical-relative:text;mso-width-percent:0;mso-height-percent:0;mso-width-relative:margin;mso-height-relative:margin;v-text-anchor:middle" arcsize="10923f" o:gfxdata="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" fillcolor="#ed7d31 [3205]" strokecolor="#823b0b [1605]" strokeweight="2.25pt">
-                <v:stroke joinstyle="miter"/>
-                <v:textbox inset="0,0,0,0">
-                  <w:txbxContent>
-                    <w:p>
-                      <w:pPr>
-                        <w:jc w:val="center"/>
-                        <w:rPr>
-                          <w:sz w:val="18"/>
-                          <w:szCs w:val="18"/>
-                        </w:rPr>
-                      </w:pPr>
-                      <w:r>
-                        <w:rPr>
-                          <w:sz w:val="18"/>
-                          <w:szCs w:val="18"/>
-                        </w:rPr>
-                        <w:t>148d</w:t>
-                      </w:r>
-                    </w:p>
-                  </w:txbxContent>
-                </v:textbox>
-              </v:roundrect>
-            </w:pict>
-          </mc:Fallback>
-        </mc:AlternateContent>
-      </w:r>
-      <w:r>
-        <w:rPr>
-          <w:noProof/>
-        </w:rPr>
-        <mc:AlternateContent>
-          <mc:Choice Requires="wps">
-            <w:drawing>
-              <wp:anchor distT="0" distB="0" distL="114300" distR="114300" simplePos="0" relativeHeight="251758592" behindDoc="0" locked="0" layoutInCell="1" allowOverlap="1" wp14:anchorId="1463380C" wp14:editId="3C325CD1">
-                <wp:simplePos x="0" y="0"/>
-                <wp:positionH relativeFrom="column">
-                  <wp:posOffset>4877435</wp:posOffset>
-                </wp:positionH>
-                <wp:positionV relativeFrom="paragraph">
-                  <wp:posOffset>1990725</wp:posOffset>
-                </wp:positionV>
-                <wp:extent cx="280035" cy="175895"/>
-                <wp:effectExtent l="12700" t="12700" r="12065" b="14605"/>
-                <wp:wrapNone/>
-                <wp:docPr id="60" name="Rounded Rectangle 60"/>
-                <wp:cNvGraphicFramePr/>
-                <a:graphic xmlns:a="http://schemas.openxmlformats.org/drawingml/2006/main">
-                  <a:graphicData uri="http://schemas.microsoft.com/office/word/2010/wordprocessingShape">
-                    <wps:wsp>
-                      <wps:cNvSpPr/>
-                      <wps:spPr>
-                        <a:xfrm>
-                          <a:off x="0" y="0"/>
-                          <a:ext cx="280035" cy="175895"/>
-                        </a:xfrm>
-                        <a:prstGeom prst="roundRect">
-                          <a:avLst/>
-                        </a:prstGeom>
-                        <a:ln w="28575"/>
-                      </wps:spPr>
-                      <wps:style>
-                        <a:lnRef idx="2">
-                          <a:schemeClr val="accent2">
-                            <a:shade val="50000"/>
-                          </a:schemeClr>
-                        </a:lnRef>
-                        <a:fillRef idx="1">
-                          <a:schemeClr val="accent2"/>
-                        </a:fillRef>
-                        <a:effectRef idx="0">
-                          <a:schemeClr val="accent2"/>
-                        </a:effectRef>
-                        <a:fontRef idx="minor">
-                          <a:schemeClr val="lt1"/>
-                        </a:fontRef>
-                      </wps:style>
-                      <wps:txbx>
-                        <w:txbxContent>
-                          <w:p>
-                            <w:pPr>
-                              <w:jc w:val="center"/>
-                              <w:rPr>
-                                <w:sz w:val="18"/>
-                                <w:szCs w:val="18"/>
-                              </w:rPr>
-                            </w:pPr>
-                            <w:r>
-                              <w:rPr>
-                                <w:sz w:val="18"/>
-                                <w:szCs w:val="18"/>
-                              </w:rPr>
-                              <w:t>148</w:t>
-                            </w:r>
-                            <w:r>
-                              <w:rPr>
-                                <w:sz w:val="18"/>
-                                <w:szCs w:val="18"/>
-                              </w:rPr>
-                              <w:t>f</w:t>
-                            </w:r>
-                          </w:p>
-                        </w:txbxContent>
-                      </wps:txbx>
-                      <wps:bodyPr rot="0" spcFirstLastPara="0" vertOverflow="overflow" horzOverflow="overflow" vert="horz" wrap="square" lIns="0" tIns="0" rIns="0" bIns="0" numCol="1" spcCol="0" rtlCol="0" fromWordArt="0" anchor="ctr" anchorCtr="0" forceAA="0" compatLnSpc="1">
-                        <a:prstTxWarp prst="textNoShape">
-                          <a:avLst/>
-                        </a:prstTxWarp>
-                        <a:noAutofit/>
-                      </wps:bodyPr>
-                    </wps:wsp>
-                  </a:graphicData>
-                </a:graphic>
-                <wp14:sizeRelH relativeFrom="margin">
-                  <wp14:pctWidth>0</wp14:pctWidth>
-                </wp14:sizeRelH>
-                <wp14:sizeRelV relativeFrom="margin">
-                  <wp14:pctHeight>0</wp14:pctHeight>
-                </wp14:sizeRelV>
-              </wp:anchor>
-            </w:drawing>
-          </mc:Choice>
-          <mc:Fallback>
-            <w:pict>
-              <v:roundrect w14:anchorId="1463380C" id="Rounded Rectangle 60" o:spid="_x0000_s1042" style="position:absolute;margin-left:384.05pt;margin-top:156.75pt;width:22.05pt;height:13.85pt;z-index:251758592;visibility:visible;mso-wrap-style:square;mso-width-percent:0;mso-height-percent:0;mso-wrap-distance-left:9pt;mso-wrap-distance-top:0;mso-wrap-distance-right:9pt;mso-wrap-distance-bottom:0;mso-position-horizontal:absolute;mso-position-horizontal-relative:text;mso-position-vertical:absolute;mso-position-vertical-relative:text;mso-width-percent:0;mso-height-percent:0;mso-width-relative:margin;mso-height-relative:margin;v-text-anchor:middle" arcsize="10923f" o:gfxdata="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" fillcolor="#ed7d31 [3205]" strokecolor="#823b0b [1605]" strokeweight="2.25pt">
-                <v:stroke joinstyle="miter"/>
-                <v:textbox inset="0,0,0,0">
-                  <w:txbxContent>
-                    <w:p>
-                      <w:pPr>
-                        <w:jc w:val="center"/>
-                        <w:rPr>
-                          <w:sz w:val="18"/>
-                          <w:szCs w:val="18"/>
-                        </w:rPr>
-                      </w:pPr>
-                      <w:r>
-                        <w:rPr>
-                          <w:sz w:val="18"/>
-                          <w:szCs w:val="18"/>
-                        </w:rPr>
-                        <w:t>148</w:t>
-                      </w:r>
-                      <w:r>
-                        <w:rPr>
-                          <w:sz w:val="18"/>
-                          <w:szCs w:val="18"/>
-                        </w:rPr>
-                        <w:t>f</w:t>
-                      </w:r>
-                    </w:p>
-                  </w:txbxContent>
-                </v:textbox>
-              </v:roundrect>
-            </w:pict>
-          </mc:Fallback>
-        </mc:AlternateContent>
-      </w:r>
-      <w:r>
-        <w:rPr>
-          <w:noProof/>
-        </w:rPr>
-        <mc:AlternateContent>
-          <mc:Choice Requires="wps">
-            <w:drawing>
-              <wp:anchor distT="0" distB="0" distL="114300" distR="114300" simplePos="0" relativeHeight="251756544" behindDoc="0" locked="0" layoutInCell="1" allowOverlap="1" wp14:anchorId="00D3FB60" wp14:editId="2342292D">
-                <wp:simplePos x="0" y="0"/>
-                <wp:positionH relativeFrom="column">
-                  <wp:posOffset>4324350</wp:posOffset>
-                </wp:positionH>
-                <wp:positionV relativeFrom="paragraph">
-                  <wp:posOffset>1986280</wp:posOffset>
-                </wp:positionV>
-                <wp:extent cx="280035" cy="175895"/>
-                <wp:effectExtent l="12700" t="12700" r="12065" b="14605"/>
-                <wp:wrapNone/>
-                <wp:docPr id="58" name="Rounded Rectangle 58"/>
-                <wp:cNvGraphicFramePr/>
-                <a:graphic xmlns:a="http://schemas.openxmlformats.org/drawingml/2006/main">
-                  <a:graphicData uri="http://schemas.microsoft.com/office/word/2010/wordprocessingShape">
-                    <wps:wsp>
-                      <wps:cNvSpPr/>
-                      <wps:spPr>
-                        <a:xfrm>
-                          <a:off x="0" y="0"/>
-                          <a:ext cx="280035" cy="175895"/>
-                        </a:xfrm>
-                        <a:prstGeom prst="roundRect">
-                          <a:avLst/>
-                        </a:prstGeom>
-                        <a:ln w="28575"/>
-                      </wps:spPr>
-                      <wps:style>
-                        <a:lnRef idx="2">
-                          <a:schemeClr val="accent2">
-                            <a:shade val="50000"/>
-                          </a:schemeClr>
-                        </a:lnRef>
-                        <a:fillRef idx="1">
-                          <a:schemeClr val="accent2"/>
-                        </a:fillRef>
-                        <a:effectRef idx="0">
-                          <a:schemeClr val="accent2"/>
-                        </a:effectRef>
-                        <a:fontRef idx="minor">
-                          <a:schemeClr val="lt1"/>
-                        </a:fontRef>
-                      </wps:style>
-                      <wps:txbx>
-                        <w:txbxContent>
-                          <w:p>
-                            <w:pPr>
-                              <w:jc w:val="center"/>
-                              <w:rPr>
-                                <w:sz w:val="18"/>
-                                <w:szCs w:val="18"/>
-                              </w:rPr>
-                            </w:pPr>
-                            <w:r>
-                              <w:rPr>
-                                <w:sz w:val="18"/>
-                                <w:szCs w:val="18"/>
-                              </w:rPr>
-                              <w:t>148e</w:t>
-                            </w:r>
-                          </w:p>
-                        </w:txbxContent>
-                      </wps:txbx>
-                      <wps:bodyPr rot="0" spcFirstLastPara="0" vertOverflow="overflow" horzOverflow="overflow" vert="horz" wrap="square" lIns="0" tIns="0" rIns="0" bIns="0" numCol="1" spcCol="0" rtlCol="0" fromWordArt="0" anchor="ctr" anchorCtr="0" forceAA="0" compatLnSpc="1">
-                        <a:prstTxWarp prst="textNoShape">
-                          <a:avLst/>
-                        </a:prstTxWarp>
-                        <a:noAutofit/>
-                      </wps:bodyPr>
-                    </wps:wsp>
-                  </a:graphicData>
-                </a:graphic>
-                <wp14:sizeRelH relativeFrom="margin">
-                  <wp14:pctWidth>0</wp14:pctWidth>
-                </wp14:sizeRelH>
-                <wp14:sizeRelV relativeFrom="margin">
-                  <wp14:pctHeight>0</wp14:pctHeight>
-                </wp14:sizeRelV>
-              </wp:anchor>
-            </w:drawing>
-          </mc:Choice>
-          <mc:Fallback>
-            <w:pict>
-              <v:roundrect w14:anchorId="00D3FB60" id="Rounded Rectangle 58" o:spid="_x0000_s1043" style="position:absolute;margin-left:340.5pt;margin-top:156.4pt;width:22.05pt;height:13.85pt;z-index:251756544;visibility:visible;mso-wrap-style:square;mso-width-percent:0;mso-height-percent:0;mso-wrap-distance-left:9pt;mso-wrap-distance-top:0;mso-wrap-distance-right:9pt;mso-wrap-distance-bottom:0;mso-position-horizontal:absolute;mso-position-horizontal-relative:text;mso-position-vertical:absolute;mso-position-vertical-relative:text;mso-width-percent:0;mso-height-percent:0;mso-width-relative:margin;mso-height-relative:margin;v-text-anchor:middle" arcsize="10923f" o:gfxdata="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" fillcolor="#ed7d31 [3205]" strokecolor="#823b0b [1605]" strokeweight="2.25pt">
-                <v:stroke joinstyle="miter"/>
-                <v:textbox inset="0,0,0,0">
-                  <w:txbxContent>
-                    <w:p>
-                      <w:pPr>
-                        <w:jc w:val="center"/>
-                        <w:rPr>
-                          <w:sz w:val="18"/>
-                          <w:szCs w:val="18"/>
-                        </w:rPr>
-                      </w:pPr>
-                      <w:r>
-                        <w:rPr>
-                          <w:sz w:val="18"/>
-                          <w:szCs w:val="18"/>
-                        </w:rPr>
-                        <w:t>148e</w:t>
-                      </w:r>
-                    </w:p>
-                  </w:txbxContent>
-                </v:textbox>
-              </v:roundrect>
-            </w:pict>
-          </mc:Fallback>
-        </mc:AlternateContent>
-      </w:r>
-      <w:r>
-        <w:rPr>
-          <w:noProof/>
-        </w:rPr>
-        <mc:AlternateContent>
-          <mc:Choice Requires="wps">
-            <w:drawing>
-              <wp:anchor distT="0" distB="0" distL="114300" distR="114300" simplePos="0" relativeHeight="251750400" behindDoc="0" locked="0" layoutInCell="1" allowOverlap="1" wp14:anchorId="75476CE8" wp14:editId="729BC72D">
-                <wp:simplePos x="0" y="0"/>
-                <wp:positionH relativeFrom="column">
-                  <wp:posOffset>2510342</wp:posOffset>
-                </wp:positionH>
-                <wp:positionV relativeFrom="paragraph">
-                  <wp:posOffset>1988596</wp:posOffset>
-                </wp:positionV>
-                <wp:extent cx="304874" cy="175895"/>
-                <wp:effectExtent l="12700" t="12700" r="12700" b="14605"/>
-                <wp:wrapNone/>
-                <wp:docPr id="55" name="Rounded Rectangle 55"/>
-                <wp:cNvGraphicFramePr/>
-                <a:graphic xmlns:a="http://schemas.openxmlformats.org/drawingml/2006/main">
-                  <a:graphicData uri="http://schemas.microsoft.com/office/word/2010/wordprocessingShape">
-                    <wps:wsp>
-                      <wps:cNvSpPr/>
-                      <wps:spPr>
-                        <a:xfrm>
-                          <a:off x="0" y="0"/>
-                          <a:ext cx="304874" cy="175895"/>
-                        </a:xfrm>
-                        <a:prstGeom prst="roundRect">
-                          <a:avLst/>
-                        </a:prstGeom>
-                        <a:ln w="28575"/>
-                      </wps:spPr>
-                      <wps:style>
-                        <a:lnRef idx="2">
-                          <a:schemeClr val="accent2">
-                            <a:shade val="50000"/>
-                          </a:schemeClr>
-                        </a:lnRef>
-                        <a:fillRef idx="1">
-                          <a:schemeClr val="accent2"/>
-                        </a:fillRef>
-                        <a:effectRef idx="0">
-                          <a:schemeClr val="accent2"/>
-                        </a:effectRef>
-                        <a:fontRef idx="minor">
-                          <a:schemeClr val="lt1"/>
-                        </a:fontRef>
-                      </wps:style>
-                      <wps:txbx>
-                        <w:txbxContent>
-                          <w:p>
-                            <w:pPr>
-                              <w:jc w:val="center"/>
-                              <w:rPr>
-                                <w:sz w:val="18"/>
-                                <w:szCs w:val="18"/>
-                              </w:rPr>
-                            </w:pPr>
-                            <w:r>
-                              <w:rPr>
-                                <w:sz w:val="18"/>
-                                <w:szCs w:val="18"/>
-                              </w:rPr>
-                              <w:t>148</w:t>
-                            </w:r>
-                            <w:r>
-                              <w:rPr>
-                                <w:sz w:val="18"/>
-                                <w:szCs w:val="18"/>
-                              </w:rPr>
-                              <w:t>b</w:t>
-                            </w:r>
-                          </w:p>
-                        </w:txbxContent>
-                      </wps:txbx>
-                      <wps:bodyPr rot="0" spcFirstLastPara="0" vertOverflow="overflow" horzOverflow="overflow" vert="horz" wrap="square" lIns="0" tIns="0" rIns="0" bIns="0" numCol="1" spcCol="0" rtlCol="0" fromWordArt="0" anchor="ctr" anchorCtr="0" forceAA="0" compatLnSpc="1">
-                        <a:prstTxWarp prst="textNoShape">
-                          <a:avLst/>
-                        </a:prstTxWarp>
-                        <a:noAutofit/>
-                      </wps:bodyPr>
-                    </wps:wsp>
-                  </a:graphicData>
-                </a:graphic>
-                <wp14:sizeRelH relativeFrom="margin">
-                  <wp14:pctWidth>0</wp14:pctWidth>
-                </wp14:sizeRelH>
-                <wp14:sizeRelV relativeFrom="margin">
-                  <wp14:pctHeight>0</wp14:pctHeight>
-                </wp14:sizeRelV>
-              </wp:anchor>
-            </w:drawing>
-          </mc:Choice>
-          <mc:Fallback>
-            <w:pict>
-              <v:roundrect w14:anchorId="75476CE8" id="Rounded Rectangle 55" o:spid="_x0000_s1044" style="position:absolute;margin-left:197.65pt;margin-top:156.6pt;width:24pt;height:13.85pt;z-index:251750400;visibility:visible;mso-wrap-style:square;mso-width-percent:0;mso-height-percent:0;mso-wrap-distance-left:9pt;mso-wrap-distance-top:0;mso-wrap-distance-right:9pt;mso-wrap-distance-bottom:0;mso-position-horizontal:absolute;mso-position-horizontal-relative:text;mso-position-vertical:absolute;mso-position-vertical-relative:text;mso-width-percent:0;mso-height-percent:0;mso-width-relative:margin;mso-height-relative:margin;v-text-anchor:middle" arcsize="10923f" o:gfxdata="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" fillcolor="#ed7d31 [3205]" strokecolor="#823b0b [1605]" strokeweight="2.25pt">
-                <v:stroke joinstyle="miter"/>
-                <v:textbox inset="0,0,0,0">
-                  <w:txbxContent>
-                    <w:p>
-                      <w:pPr>
-                        <w:jc w:val="center"/>
-                        <w:rPr>
-                          <w:sz w:val="18"/>
-                          <w:szCs w:val="18"/>
-                        </w:rPr>
-                      </w:pPr>
-                      <w:r>
-                        <w:rPr>
-                          <w:sz w:val="18"/>
-                          <w:szCs w:val="18"/>
-                        </w:rPr>
-                        <w:t>148</w:t>
-                      </w:r>
-                      <w:r>
-                        <w:rPr>
-                          <w:sz w:val="18"/>
-                          <w:szCs w:val="18"/>
-                        </w:rPr>
-                        <w:t>b</w:t>
-                      </w:r>
-                    </w:p>
-                  </w:txbxContent>
-                </v:textbox>
-              </v:roundrect>
-            </w:pict>
-          </mc:Fallback>
-        </mc:AlternateContent>
-      </w:r>
-      <w:r>
-        <w:rPr>
-          <w:noProof/>
-        </w:rPr>
-        <mc:AlternateContent>
-          <mc:Choice Requires="wps">
-            <w:drawing>
-              <wp:anchor distT="0" distB="0" distL="114300" distR="114300" simplePos="0" relativeHeight="251752448" behindDoc="0" locked="0" layoutInCell="1" allowOverlap="1" wp14:anchorId="2B47AF25" wp14:editId="639C3DFF">
-                <wp:simplePos x="0" y="0"/>
-                <wp:positionH relativeFrom="column">
-                  <wp:posOffset>3016250</wp:posOffset>
-                </wp:positionH>
-                <wp:positionV relativeFrom="paragraph">
-                  <wp:posOffset>1986915</wp:posOffset>
-                </wp:positionV>
-                <wp:extent cx="280035" cy="175895"/>
-                <wp:effectExtent l="12700" t="12700" r="12065" b="14605"/>
-                <wp:wrapNone/>
-                <wp:docPr id="56" name="Rounded Rectangle 56"/>
-                <wp:cNvGraphicFramePr/>
-                <a:graphic xmlns:a="http://schemas.openxmlformats.org/drawingml/2006/main">
-                  <a:graphicData uri="http://schemas.microsoft.com/office/word/2010/wordprocessingShape">
-                    <wps:wsp>
-                      <wps:cNvSpPr/>
-                      <wps:spPr>
-                        <a:xfrm>
-                          <a:off x="0" y="0"/>
-                          <a:ext cx="280035" cy="175895"/>
-                        </a:xfrm>
-                        <a:prstGeom prst="roundRect">
-                          <a:avLst/>
-                        </a:prstGeom>
-                        <a:ln w="28575"/>
-                      </wps:spPr>
-                      <wps:style>
-                        <a:lnRef idx="2">
-                          <a:schemeClr val="accent2">
-                            <a:shade val="50000"/>
-                          </a:schemeClr>
-                        </a:lnRef>
-                        <a:fillRef idx="1">
-                          <a:schemeClr val="accent2"/>
-                        </a:fillRef>
-                        <a:effectRef idx="0">
-                          <a:schemeClr val="accent2"/>
-                        </a:effectRef>
-                        <a:fontRef idx="minor">
-                          <a:schemeClr val="lt1"/>
-                        </a:fontRef>
-                      </wps:style>
-                      <wps:txbx>
-                        <w:txbxContent>
-                          <w:p>
-                            <w:pPr>
-                              <w:jc w:val="center"/>
-                              <w:rPr>
-                                <w:sz w:val="18"/>
-                                <w:szCs w:val="18"/>
-                              </w:rPr>
-                            </w:pPr>
-                            <w:r>
-                              <w:rPr>
-                                <w:sz w:val="18"/>
-                                <w:szCs w:val="18"/>
-                              </w:rPr>
-                              <w:t>148c</w:t>
-                            </w:r>
-                          </w:p>
-                        </w:txbxContent>
-                      </wps:txbx>
-                      <wps:bodyPr rot="0" spcFirstLastPara="0" vertOverflow="overflow" horzOverflow="overflow" vert="horz" wrap="square" lIns="0" tIns="0" rIns="0" bIns="0" numCol="1" spcCol="0" rtlCol="0" fromWordArt="0" anchor="ctr" anchorCtr="0" forceAA="0" compatLnSpc="1">
-                        <a:prstTxWarp prst="textNoShape">
-                          <a:avLst/>
-                        </a:prstTxWarp>
-                        <a:noAutofit/>
-                      </wps:bodyPr>
-                    </wps:wsp>
-                  </a:graphicData>
-                </a:graphic>
-                <wp14:sizeRelH relativeFrom="margin">
-                  <wp14:pctWidth>0</wp14:pctWidth>
-                </wp14:sizeRelH>
-                <wp14:sizeRelV relativeFrom="margin">
-                  <wp14:pctHeight>0</wp14:pctHeight>
-                </wp14:sizeRelV>
-              </wp:anchor>
-            </w:drawing>
-          </mc:Choice>
-          <mc:Fallback>
-            <w:pict>
-              <v:roundrect w14:anchorId="2B47AF25" id="Rounded Rectangle 56" o:spid="_x0000_s1045" style="position:absolute;margin-left:237.5pt;margin-top:156.45pt;width:22.05pt;height:13.85pt;z-index:251752448;visibility:visible;mso-wrap-style:square;mso-width-percent:0;mso-height-percent:0;mso-wrap-distance-left:9pt;mso-wrap-distance-top:0;mso-wrap-distance-right:9pt;mso-wrap-distance-bottom:0;mso-position-horizontal:absolute;mso-position-horizontal-relative:text;mso-position-vertical:absolute;mso-position-vertical-relative:text;mso-width-percent:0;mso-height-percent:0;mso-width-relative:margin;mso-height-relative:margin;v-text-anchor:middle" arcsize="10923f" o:gfxdata="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" fillcolor="#ed7d31 [3205]" strokecolor="#823b0b [1605]" strokeweight="2.25pt">
-                <v:stroke joinstyle="miter"/>
-                <v:textbox inset="0,0,0,0">
-                  <w:txbxContent>
-                    <w:p>
-                      <w:pPr>
-                        <w:jc w:val="center"/>
-                        <w:rPr>
-                          <w:sz w:val="18"/>
-                          <w:szCs w:val="18"/>
-                        </w:rPr>
-                      </w:pPr>
-                      <w:r>
-                        <w:rPr>
-                          <w:sz w:val="18"/>
-                          <w:szCs w:val="18"/>
-                        </w:rPr>
-                        <w:t>148c</w:t>
-                      </w:r>
-                    </w:p>
-                  </w:txbxContent>
-                </v:textbox>
-              </v:roundrect>
-            </w:pict>
-          </mc:Fallback>
-        </mc:AlternateContent>
-      </w:r>
-      <w:r>
-        <w:rPr>
-          <w:noProof/>
-        </w:rPr>
-        <mc:AlternateContent>
-          <mc:Choice Requires="wps">
-            <w:drawing>
-              <wp:anchor distT="0" distB="0" distL="114300" distR="114300" simplePos="0" relativeHeight="251760640" behindDoc="0" locked="0" layoutInCell="1" allowOverlap="1" wp14:anchorId="60C9BD26" wp14:editId="6114520A">
-                <wp:simplePos x="0" y="0"/>
-                <wp:positionH relativeFrom="column">
-                  <wp:posOffset>5346700</wp:posOffset>
-                </wp:positionH>
-                <wp:positionV relativeFrom="paragraph">
-                  <wp:posOffset>1990725</wp:posOffset>
-                </wp:positionV>
-                <wp:extent cx="280035" cy="175895"/>
-                <wp:effectExtent l="12700" t="12700" r="12065" b="14605"/>
-                <wp:wrapNone/>
-                <wp:docPr id="62" name="Rounded Rectangle 62"/>
-                <wp:cNvGraphicFramePr/>
-                <a:graphic xmlns:a="http://schemas.openxmlformats.org/drawingml/2006/main">
-                  <a:graphicData uri="http://schemas.microsoft.com/office/word/2010/wordprocessingShape">
-                    <wps:wsp>
-                      <wps:cNvSpPr/>
-                      <wps:spPr>
-                        <a:xfrm>
-                          <a:off x="0" y="0"/>
-                          <a:ext cx="280035" cy="175895"/>
-                        </a:xfrm>
-                        <a:prstGeom prst="roundRect">
-                          <a:avLst/>
-                        </a:prstGeom>
-                        <a:ln w="28575"/>
-                      </wps:spPr>
-                      <wps:style>
-                        <a:lnRef idx="2">
-                          <a:schemeClr val="accent2">
-                            <a:shade val="50000"/>
-                          </a:schemeClr>
-                        </a:lnRef>
-                        <a:fillRef idx="1">
-                          <a:schemeClr val="accent2"/>
-                        </a:fillRef>
-                        <a:effectRef idx="0">
-                          <a:schemeClr val="accent2"/>
-                        </a:effectRef>
-                        <a:fontRef idx="minor">
-                          <a:schemeClr val="lt1"/>
-                        </a:fontRef>
-                      </wps:style>
-                      <wps:txbx>
-                        <w:txbxContent>
-                          <w:p>
-                            <w:pPr>
-                              <w:jc w:val="center"/>
-                              <w:rPr>
-                                <w:sz w:val="18"/>
-                                <w:szCs w:val="18"/>
-                              </w:rPr>
-                            </w:pPr>
-                            <w:r>
-                              <w:rPr>
-                                <w:sz w:val="18"/>
-                                <w:szCs w:val="18"/>
-                              </w:rPr>
-                              <w:t>148g</w:t>
-                            </w:r>
-                          </w:p>
-                        </w:txbxContent>
-                      </wps:txbx>
-                      <wps:bodyPr rot="0" spcFirstLastPara="0" vertOverflow="overflow" horzOverflow="overflow" vert="horz" wrap="square" lIns="0" tIns="0" rIns="0" bIns="0" numCol="1" spcCol="0" rtlCol="0" fromWordArt="0" anchor="ctr" anchorCtr="0" forceAA="0" compatLnSpc="1">
-                        <a:prstTxWarp prst="textNoShape">
-                          <a:avLst/>
-                        </a:prstTxWarp>
-                        <a:noAutofit/>
-                      </wps:bodyPr>
-                    </wps:wsp>
-                  </a:graphicData>
-                </a:graphic>
-                <wp14:sizeRelH relativeFrom="margin">
-                  <wp14:pctWidth>0</wp14:pctWidth>
-                </wp14:sizeRelH>
-                <wp14:sizeRelV relativeFrom="margin">
-                  <wp14:pctHeight>0</wp14:pctHeight>
-                </wp14:sizeRelV>
-              </wp:anchor>
-            </w:drawing>
-          </mc:Choice>
-          <mc:Fallback>
-            <w:pict>
-              <v:roundrect w14:anchorId="60C9BD26" id="Rounded Rectangle 62" o:spid="_x0000_s1046" style="position:absolute;margin-left:421pt;margin-top:156.75pt;width:22.05pt;height:13.85pt;z-index:251760640;visibility:visible;mso-wrap-style:square;mso-width-percent:0;mso-height-percent:0;mso-wrap-distance-left:9pt;mso-wrap-distance-top:0;mso-wrap-distance-right:9pt;mso-wrap-distance-bottom:0;mso-position-horizontal:absolute;mso-position-horizontal-relative:text;mso-position-vertical:absolute;mso-position-vertical-relative:text;mso-width-percent:0;mso-height-percent:0;mso-width-relative:margin;mso-height-relative:margin;v-text-anchor:middle" arcsize="10923f" o:gfxdata="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" fillcolor="#ed7d31 [3205]" strokecolor="#823b0b [1605]" strokeweight="2.25pt">
-                <v:stroke joinstyle="miter"/>
-                <v:textbox inset="0,0,0,0">
-                  <w:txbxContent>
-                    <w:p>
-                      <w:pPr>
-                        <w:jc w:val="center"/>
-                        <w:rPr>
-                          <w:sz w:val="18"/>
-                          <w:szCs w:val="18"/>
-                        </w:rPr>
-                      </w:pPr>
-                      <w:r>
-                        <w:rPr>
-                          <w:sz w:val="18"/>
-                          <w:szCs w:val="18"/>
-                        </w:rPr>
-                        <w:t>148g</w:t>
-                      </w:r>
-                    </w:p>
-                  </w:txbxContent>
-                </v:textbox>
-              </v:roundrect>
-            </w:pict>
-          </mc:Fallback>
-        </mc:AlternateContent>
-      </w:r>
-      <w:r>
-        <w:rPr>
-          <w:noProof/>
-        </w:rPr>
-        <mc:AlternateContent>
-          <mc:Choice Requires="wps">
-            <w:drawing>
-              <wp:anchor distT="0" distB="0" distL="114300" distR="114300" simplePos="0" relativeHeight="251736064" behindDoc="0" locked="0" layoutInCell="1" allowOverlap="1" wp14:anchorId="69C9C350" wp14:editId="52D7ECDB">
+              <wp:anchor distT="0" distB="0" distL="114300" distR="114300" simplePos="0" relativeHeight="251736064" behindDoc="0" locked="0" layoutInCell="1" allowOverlap="1" wp14:anchorId="69C9C350" wp14:editId="7601C64B">
                 <wp:simplePos x="0" y="0"/>
                 <wp:positionH relativeFrom="column">
                   <wp:posOffset>1286510</wp:posOffset>
@@ -3050,7 +2320,7 @@
           </mc:Choice>
           <mc:Fallback>
             <w:pict>
-              <v:roundrect w14:anchorId="69C9C350" id="Rounded Rectangle 48" o:spid="_x0000_s1047" style="position:absolute;margin-left:101.3pt;margin-top:.65pt;width:17.75pt;height:13.85pt;z-index:251736064;visibility:visible;mso-wrap-style:square;mso-width-percent:0;mso-height-percent:0;mso-wrap-distance-left:9pt;mso-wrap-distance-top:0;mso-wrap-distance-right:9pt;mso-wrap-distance-bottom:0;mso-position-horizontal:absolute;mso-position-horizontal-relative:text;mso-position-vertical:absolute;mso-position-vertical-relative:text;mso-width-percent:0;mso-height-percent:0;mso-width-relative:margin;mso-height-relative:margin;v-text-anchor:middle" arcsize="10923f" o:gfxdata="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" fillcolor="#ed7d31 [3205]" strokecolor="#823b0b [1605]" strokeweight="2.25pt">
+              <v:roundrect w14:anchorId="69C9C350" id="Rounded Rectangle 48" o:spid="_x0000_s1041" style="position:absolute;margin-left:101.3pt;margin-top:.65pt;width:17.75pt;height:13.85pt;z-index:251736064;visibility:visible;mso-wrap-style:square;mso-width-percent:0;mso-height-percent:0;mso-wrap-distance-left:9pt;mso-wrap-distance-top:0;mso-wrap-distance-right:9pt;mso-wrap-distance-bottom:0;mso-position-horizontal:absolute;mso-position-horizontal-relative:text;mso-position-vertical:absolute;mso-position-vertical-relative:text;mso-width-percent:0;mso-height-percent:0;mso-width-relative:margin;mso-height-relative:margin;v-text-anchor:middle" arcsize="10923f" o:gfxdata="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" fillcolor="#ed7d31 [3205]" strokecolor="#823b0b [1605]" strokeweight="2.25pt">
                 <v:stroke joinstyle="miter"/>
                 <v:textbox inset="0,0,0,0">
                   <w:txbxContent>
@@ -3621,7 +2891,7 @@
               <mc:AlternateContent>
                 <mc:Choice Requires="wps">
                   <w:drawing>
-                    <wp:anchor distT="0" distB="0" distL="114300" distR="114300" simplePos="0" relativeHeight="251693056" behindDoc="0" locked="0" layoutInCell="1" allowOverlap="1" wp14:anchorId="408AF98A" wp14:editId="40A67F26">
+                    <wp:anchor distT="0" distB="0" distL="114300" distR="114300" simplePos="0" relativeHeight="251693056" behindDoc="0" locked="0" layoutInCell="1" allowOverlap="1" wp14:anchorId="408AF98A" wp14:editId="3D211B31">
                       <wp:simplePos x="0" y="0"/>
                       <wp:positionH relativeFrom="column">
                         <wp:posOffset>-180975</wp:posOffset>
@@ -3704,7 +2974,7 @@
                 </mc:Choice>
                 <mc:Fallback>
                   <w:pict>
-                    <v:roundrect w14:anchorId="408AF98A" id="Rounded Rectangle 23" o:spid="_x0000_s1048" style="position:absolute;left:0;text-align:left;margin-left:-14.25pt;margin-top:.05pt;width:17.75pt;height:13.85pt;z-index:251693056;visibility:visible;mso-wrap-style:square;mso-width-percent:0;mso-height-percent:0;mso-wrap-distance-left:9pt;mso-wrap-distance-top:0;mso-wrap-distance-right:9pt;mso-wrap-distance-bottom:0;mso-position-horizontal:absolute;mso-position-horizontal-relative:text;mso-position-vertical:absolute;mso-position-vertical-relative:text;mso-width-percent:0;mso-height-percent:0;mso-width-relative:margin;mso-height-relative:margin;v-text-anchor:middle" arcsize="10923f" o:gfxdata="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" fillcolor="#ed7d31 [3205]" strokecolor="#823b0b [1605]" strokeweight="2.25pt">
+                    <v:roundrect w14:anchorId="408AF98A" id="Rounded Rectangle 23" o:spid="_x0000_s1042" style="position:absolute;left:0;text-align:left;margin-left:-14.25pt;margin-top:.05pt;width:17.75pt;height:13.85pt;z-index:251693056;visibility:visible;mso-wrap-style:square;mso-width-percent:0;mso-height-percent:0;mso-wrap-distance-left:9pt;mso-wrap-distance-top:0;mso-wrap-distance-right:9pt;mso-wrap-distance-bottom:0;mso-position-horizontal:absolute;mso-position-horizontal-relative:text;mso-position-vertical:absolute;mso-position-vertical-relative:text;mso-width-percent:0;mso-height-percent:0;mso-width-relative:margin;mso-height-relative:margin;v-text-anchor:middle" arcsize="10923f" o:gfxdata="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" fillcolor="#ed7d31 [3205]" strokecolor="#823b0b [1605]" strokeweight="2.25pt">
                       <v:stroke joinstyle="miter"/>
                       <v:textbox inset="0,0,0,0">
                         <w:txbxContent>
@@ -3760,7 +3030,7 @@
               <mc:AlternateContent>
                 <mc:Choice Requires="wps">
                   <w:drawing>
-                    <wp:anchor distT="0" distB="0" distL="114300" distR="114300" simplePos="0" relativeHeight="251738112" behindDoc="0" locked="0" layoutInCell="1" allowOverlap="1" wp14:anchorId="315D81A1" wp14:editId="4C8E44D9">
+                    <wp:anchor distT="0" distB="0" distL="114300" distR="114300" simplePos="0" relativeHeight="251738112" behindDoc="0" locked="0" layoutInCell="1" allowOverlap="1" wp14:anchorId="315D81A1" wp14:editId="3A1CE8AA">
                       <wp:simplePos x="0" y="0"/>
                       <wp:positionH relativeFrom="column">
                         <wp:posOffset>351155</wp:posOffset>
@@ -3851,7 +3121,7 @@
                 </mc:Choice>
                 <mc:Fallback>
                   <w:pict>
-                    <v:roundrect w14:anchorId="315D81A1" id="Rounded Rectangle 49" o:spid="_x0000_s1049" style="position:absolute;left:0;text-align:left;margin-left:27.65pt;margin-top:-.65pt;width:17.75pt;height:13.85pt;z-index:251738112;visibility:visible;mso-wrap-style:square;mso-width-percent:0;mso-height-percent:0;mso-wrap-distance-left:9pt;mso-wrap-distance-top:0;mso-wrap-distance-right:9pt;mso-wrap-distance-bottom:0;mso-position-horizontal:absolute;mso-position-horizontal-relative:text;mso-position-vertical:absolute;mso-position-vertical-relative:page;mso-width-percent:0;mso-height-percent:0;mso-width-relative:margin;mso-height-relative:margin;v-text-anchor:middle" arcsize="10923f" o:gfxdata="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" fillcolor="#ed7d31 [3205]" strokecolor="#823b0b [1605]" strokeweight="2.25pt">
+                    <v:roundrect w14:anchorId="315D81A1" id="Rounded Rectangle 49" o:spid="_x0000_s1043" style="position:absolute;left:0;text-align:left;margin-left:27.65pt;margin-top:-.65pt;width:17.75pt;height:13.85pt;z-index:251738112;visibility:visible;mso-wrap-style:square;mso-width-percent:0;mso-height-percent:0;mso-wrap-distance-left:9pt;mso-wrap-distance-top:0;mso-wrap-distance-right:9pt;mso-wrap-distance-bottom:0;mso-position-horizontal:absolute;mso-position-horizontal-relative:text;mso-position-vertical:absolute;mso-position-vertical-relative:page;mso-width-percent:0;mso-height-percent:0;mso-width-relative:margin;mso-height-relative:margin;v-text-anchor:middle" arcsize="10923f" o:gfxdata="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" fillcolor="#ed7d31 [3205]" strokecolor="#823b0b [1605]" strokeweight="2.25pt">
                       <v:stroke joinstyle="miter"/>
                       <v:textbox inset="0,0,0,0">
                         <w:txbxContent>
@@ -3921,7 +3191,7 @@
               <mc:AlternateContent>
                 <mc:Choice Requires="wps">
                   <w:drawing>
-                    <wp:anchor distT="0" distB="0" distL="114300" distR="114300" simplePos="0" relativeHeight="251697152" behindDoc="0" locked="0" layoutInCell="1" allowOverlap="1" wp14:anchorId="4B3F73C4" wp14:editId="406ADAFD">
+                    <wp:anchor distT="0" distB="0" distL="114300" distR="114300" simplePos="0" relativeHeight="251697152" behindDoc="0" locked="0" layoutInCell="1" allowOverlap="1" wp14:anchorId="4B3F73C4" wp14:editId="02168EA3">
                       <wp:simplePos x="0" y="0"/>
                       <wp:positionH relativeFrom="column">
                         <wp:posOffset>633095</wp:posOffset>
@@ -4004,7 +3274,7 @@
                 </mc:Choice>
                 <mc:Fallback>
                   <w:pict>
-                    <v:roundrect w14:anchorId="4B3F73C4" id="Rounded Rectangle 28" o:spid="_x0000_s1050" style="position:absolute;left:0;text-align:left;margin-left:49.85pt;margin-top:2.05pt;width:17.75pt;height:13.85pt;z-index:251697152;visibility:visible;mso-wrap-style:square;mso-width-percent:0;mso-height-percent:0;mso-wrap-distance-left:9pt;mso-wrap-distance-top:0;mso-wrap-distance-right:9pt;mso-wrap-distance-bottom:0;mso-position-horizontal:absolute;mso-position-horizontal-relative:text;mso-position-vertical:absolute;mso-position-vertical-relative:text;mso-width-percent:0;mso-height-percent:0;mso-width-relative:margin;mso-height-relative:margin;v-text-anchor:middle" arcsize="10923f" o:gfxdata="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" fillcolor="#ed7d31 [3205]" strokecolor="#823b0b [1605]" strokeweight="2.25pt">
+                    <v:roundrect w14:anchorId="4B3F73C4" id="Rounded Rectangle 28" o:spid="_x0000_s1044" style="position:absolute;left:0;text-align:left;margin-left:49.85pt;margin-top:2.05pt;width:17.75pt;height:13.85pt;z-index:251697152;visibility:visible;mso-wrap-style:square;mso-width-percent:0;mso-height-percent:0;mso-wrap-distance-left:9pt;mso-wrap-distance-top:0;mso-wrap-distance-right:9pt;mso-wrap-distance-bottom:0;mso-position-horizontal:absolute;mso-position-horizontal-relative:text;mso-position-vertical:absolute;mso-position-vertical-relative:text;mso-width-percent:0;mso-height-percent:0;mso-width-relative:margin;mso-height-relative:margin;v-text-anchor:middle" arcsize="10923f" o:gfxdata="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" fillcolor="#ed7d31 [3205]" strokecolor="#823b0b [1605]" strokeweight="2.25pt">
                       <v:stroke joinstyle="miter"/>
                       <v:textbox inset="0,0,0,0">
                         <w:txbxContent>
@@ -4213,7 +3483,7 @@
               <mc:AlternateContent>
                 <mc:Choice Requires="wps">
                   <w:drawing>
-                    <wp:anchor distT="0" distB="0" distL="114300" distR="114300" simplePos="0" relativeHeight="251705344" behindDoc="0" locked="0" layoutInCell="1" allowOverlap="1" wp14:anchorId="6295A44E" wp14:editId="13600CF8">
+                    <wp:anchor distT="0" distB="0" distL="114300" distR="114300" simplePos="0" relativeHeight="251705344" behindDoc="0" locked="0" layoutInCell="1" allowOverlap="1" wp14:anchorId="6295A44E" wp14:editId="366AC4A1">
                       <wp:simplePos x="0" y="0"/>
                       <wp:positionH relativeFrom="column">
                         <wp:posOffset>339725</wp:posOffset>
@@ -4303,7 +3573,7 @@
                 </mc:Choice>
                 <mc:Fallback>
                   <w:pict>
-                    <v:roundrect w14:anchorId="6295A44E" id="Rounded Rectangle 32" o:spid="_x0000_s1051" style="position:absolute;left:0;text-align:left;margin-left:26.75pt;margin-top:-2.85pt;width:17.75pt;height:13.85pt;z-index:251705344;visibility:visible;mso-wrap-style:square;mso-width-percent:0;mso-height-percent:0;mso-wrap-distance-left:9pt;mso-wrap-distance-top:0;mso-wrap-distance-right:9pt;mso-wrap-distance-bottom:0;mso-position-horizontal:absolute;mso-position-horizontal-relative:text;mso-position-vertical:absolute;mso-position-vertical-relative:page;mso-width-percent:0;mso-height-percent:0;mso-width-relative:margin;mso-height-relative:margin;v-text-anchor:middle" arcsize="10923f" o:gfxdata="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" fillcolor="#ed7d31 [3205]" strokecolor="#823b0b [1605]" strokeweight="2.25pt">
+                    <v:roundrect w14:anchorId="6295A44E" id="Rounded Rectangle 32" o:spid="_x0000_s1045" style="position:absolute;left:0;text-align:left;margin-left:26.75pt;margin-top:-2.85pt;width:17.75pt;height:13.85pt;z-index:251705344;visibility:visible;mso-wrap-style:square;mso-width-percent:0;mso-height-percent:0;mso-wrap-distance-left:9pt;mso-wrap-distance-top:0;mso-wrap-distance-right:9pt;mso-wrap-distance-bottom:0;mso-position-horizontal:absolute;mso-position-horizontal-relative:text;mso-position-vertical:absolute;mso-position-vertical-relative:page;mso-width-percent:0;mso-height-percent:0;mso-width-relative:margin;mso-height-relative:margin;v-text-anchor:middle" arcsize="10923f" o:gfxdata="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" fillcolor="#ed7d31 [3205]" strokecolor="#823b0b [1605]" strokeweight="2.25pt">
                       <v:stroke joinstyle="miter"/>
                       <v:textbox inset="0,0,0,0">
                         <w:txbxContent>
@@ -4423,7 +3693,7 @@
               <mc:AlternateContent>
                 <mc:Choice Requires="wps">
                   <w:drawing>
-                    <wp:anchor distT="0" distB="0" distL="114300" distR="114300" simplePos="0" relativeHeight="251711488" behindDoc="0" locked="0" layoutInCell="1" allowOverlap="1" wp14:anchorId="42CB44BE" wp14:editId="1D67DC26">
+                    <wp:anchor distT="0" distB="0" distL="114300" distR="114300" simplePos="0" relativeHeight="251711488" behindDoc="0" locked="0" layoutInCell="1" allowOverlap="1" wp14:anchorId="42CB44BE" wp14:editId="39061DEC">
                       <wp:simplePos x="0" y="0"/>
                       <wp:positionH relativeFrom="column">
                         <wp:posOffset>193675</wp:posOffset>
@@ -4513,7 +3783,7 @@
                 </mc:Choice>
                 <mc:Fallback>
                   <w:pict>
-                    <v:roundrect w14:anchorId="42CB44BE" id="Rounded Rectangle 36" o:spid="_x0000_s1052" style="position:absolute;left:0;text-align:left;margin-left:15.25pt;margin-top:-3.35pt;width:17.75pt;height:13.85pt;z-index:251711488;visibility:visible;mso-wrap-style:square;mso-width-percent:0;mso-height-percent:0;mso-wrap-distance-left:9pt;mso-wrap-distance-top:0;mso-wrap-distance-right:9pt;mso-wrap-distance-bottom:0;mso-position-horizontal:absolute;mso-position-horizontal-relative:text;mso-position-vertical:absolute;mso-position-vertical-relative:page;mso-width-percent:0;mso-height-percent:0;mso-width-relative:margin;mso-height-relative:margin;v-text-anchor:middle" arcsize="10923f" o:gfxdata="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" fillcolor="#ed7d31 [3205]" strokecolor="#823b0b [1605]" strokeweight="2.25pt">
+                    <v:roundrect w14:anchorId="42CB44BE" id="Rounded Rectangle 36" o:spid="_x0000_s1046" style="position:absolute;left:0;text-align:left;margin-left:15.25pt;margin-top:-3.35pt;width:17.75pt;height:13.85pt;z-index:251711488;visibility:visible;mso-wrap-style:square;mso-width-percent:0;mso-height-percent:0;mso-wrap-distance-left:9pt;mso-wrap-distance-top:0;mso-wrap-distance-right:9pt;mso-wrap-distance-bottom:0;mso-position-horizontal:absolute;mso-position-horizontal-relative:text;mso-position-vertical:absolute;mso-position-vertical-relative:page;mso-width-percent:0;mso-height-percent:0;mso-width-relative:margin;mso-height-relative:margin;v-text-anchor:middle" arcsize="10923f" o:gfxdata="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" fillcolor="#ed7d31 [3205]" strokecolor="#823b0b [1605]" strokeweight="2.25pt">
                       <v:stroke joinstyle="miter"/>
                       <v:textbox inset="0,0,0,0">
                         <w:txbxContent>
@@ -4591,7 +3861,7 @@
               <mc:AlternateContent>
                 <mc:Choice Requires="wps">
                   <w:drawing>
-                    <wp:anchor distT="0" distB="0" distL="114300" distR="114300" simplePos="0" relativeHeight="251709440" behindDoc="0" locked="0" layoutInCell="1" allowOverlap="1" wp14:anchorId="5AFF3BE4" wp14:editId="34754EE2">
+                    <wp:anchor distT="0" distB="0" distL="114300" distR="114300" simplePos="0" relativeHeight="251709440" behindDoc="0" locked="0" layoutInCell="1" allowOverlap="1" wp14:anchorId="5AFF3BE4" wp14:editId="3AB6B183">
                       <wp:simplePos x="0" y="0"/>
                       <wp:positionH relativeFrom="column">
                         <wp:posOffset>240030</wp:posOffset>
@@ -4674,7 +3944,7 @@
                 </mc:Choice>
                 <mc:Fallback>
                   <w:pict>
-                    <v:roundrect w14:anchorId="5AFF3BE4" id="Rounded Rectangle 34" o:spid="_x0000_s1053" style="position:absolute;left:0;text-align:left;margin-left:18.9pt;margin-top:-2.3pt;width:17.75pt;height:13.85pt;z-index:251709440;visibility:visible;mso-wrap-style:square;mso-width-percent:0;mso-height-percent:0;mso-wrap-distance-left:9pt;mso-wrap-distance-top:0;mso-wrap-distance-right:9pt;mso-wrap-distance-bottom:0;mso-position-horizontal:absolute;mso-position-horizontal-relative:text;mso-position-vertical:absolute;mso-position-vertical-relative:page;mso-width-percent:0;mso-height-percent:0;mso-width-relative:margin;mso-height-relative:margin;v-text-anchor:middle" arcsize="10923f" o:gfxdata="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" fillcolor="#ed7d31 [3205]" strokecolor="#823b0b [1605]" strokeweight="2.25pt">
+                    <v:roundrect w14:anchorId="5AFF3BE4" id="Rounded Rectangle 34" o:spid="_x0000_s1047" style="position:absolute;left:0;text-align:left;margin-left:18.9pt;margin-top:-2.3pt;width:17.75pt;height:13.85pt;z-index:251709440;visibility:visible;mso-wrap-style:square;mso-width-percent:0;mso-height-percent:0;mso-wrap-distance-left:9pt;mso-wrap-distance-top:0;mso-wrap-distance-right:9pt;mso-wrap-distance-bottom:0;mso-position-horizontal:absolute;mso-position-horizontal-relative:text;mso-position-vertical:absolute;mso-position-vertical-relative:page;mso-width-percent:0;mso-height-percent:0;mso-width-relative:margin;mso-height-relative:margin;v-text-anchor:middle" arcsize="10923f" o:gfxdata="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" fillcolor="#ed7d31 [3205]" strokecolor="#823b0b [1605]" strokeweight="2.25pt">
                       <v:stroke joinstyle="miter"/>
                       <v:textbox inset="0,0,0,0">
                         <w:txbxContent>
@@ -4748,7 +4018,7 @@
               <mc:AlternateContent>
                 <mc:Choice Requires="wps">
                   <w:drawing>
-                    <wp:anchor distT="0" distB="0" distL="114300" distR="114300" simplePos="0" relativeHeight="251713536" behindDoc="0" locked="0" layoutInCell="1" allowOverlap="1" wp14:anchorId="60A7AB5D" wp14:editId="780D2A82">
+                    <wp:anchor distT="0" distB="0" distL="114300" distR="114300" simplePos="0" relativeHeight="251713536" behindDoc="0" locked="0" layoutInCell="1" allowOverlap="1" wp14:anchorId="60A7AB5D" wp14:editId="0DC4D312">
                       <wp:simplePos x="0" y="0"/>
                       <wp:positionH relativeFrom="column">
                         <wp:posOffset>205105</wp:posOffset>
@@ -4831,7 +4101,7 @@
                 </mc:Choice>
                 <mc:Fallback>
                   <w:pict>
-                    <v:roundrect w14:anchorId="60A7AB5D" id="Rounded Rectangle 37" o:spid="_x0000_s1054" style="position:absolute;left:0;text-align:left;margin-left:16.15pt;margin-top:-3.85pt;width:17.75pt;height:13.85pt;z-index:251713536;visibility:visible;mso-wrap-style:square;mso-width-percent:0;mso-height-percent:0;mso-wrap-distance-left:9pt;mso-wrap-distance-top:0;mso-wrap-distance-right:9pt;mso-wrap-distance-bottom:0;mso-position-horizontal:absolute;mso-position-horizontal-relative:text;mso-position-vertical:absolute;mso-position-vertical-relative:page;mso-width-percent:0;mso-height-percent:0;mso-width-relative:margin;mso-height-relative:margin;v-text-anchor:middle" arcsize="10923f" o:gfxdata="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" fillcolor="#ed7d31 [3205]" strokecolor="#823b0b [1605]" strokeweight="2.25pt">
+                    <v:roundrect w14:anchorId="60A7AB5D" id="Rounded Rectangle 37" o:spid="_x0000_s1048" style="position:absolute;left:0;text-align:left;margin-left:16.15pt;margin-top:-3.85pt;width:17.75pt;height:13.85pt;z-index:251713536;visibility:visible;mso-wrap-style:square;mso-width-percent:0;mso-height-percent:0;mso-wrap-distance-left:9pt;mso-wrap-distance-top:0;mso-wrap-distance-right:9pt;mso-wrap-distance-bottom:0;mso-position-horizontal:absolute;mso-position-horizontal-relative:text;mso-position-vertical:absolute;mso-position-vertical-relative:page;mso-width-percent:0;mso-height-percent:0;mso-width-relative:margin;mso-height-relative:margin;v-text-anchor:middle" arcsize="10923f" o:gfxdata="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" fillcolor="#ed7d31 [3205]" strokecolor="#823b0b [1605]" strokeweight="2.25pt">
                       <v:stroke joinstyle="miter"/>
                       <v:textbox inset="0,0,0,0">
                         <w:txbxContent>
@@ -4866,7 +4136,7 @@
               <mc:AlternateContent>
                 <mc:Choice Requires="wps">
                   <w:drawing>
-                    <wp:anchor distT="0" distB="0" distL="114300" distR="114300" simplePos="0" relativeHeight="251699200" behindDoc="0" locked="0" layoutInCell="1" allowOverlap="1" wp14:anchorId="7BC5B69E" wp14:editId="2C24BACF">
+                    <wp:anchor distT="0" distB="0" distL="114300" distR="114300" simplePos="0" relativeHeight="251699200" behindDoc="0" locked="0" layoutInCell="1" allowOverlap="1" wp14:anchorId="7BC5B69E" wp14:editId="52E22345">
                       <wp:simplePos x="0" y="0"/>
                       <wp:positionH relativeFrom="column">
                         <wp:posOffset>-3653155</wp:posOffset>
@@ -4956,7 +4226,7 @@
                 </mc:Choice>
                 <mc:Fallback>
                   <w:pict>
-                    <v:roundrect w14:anchorId="7BC5B69E" id="Rounded Rectangle 29" o:spid="_x0000_s1055" style="position:absolute;left:0;text-align:left;margin-left:-287.65pt;margin-top:-3.9pt;width:17.75pt;height:13.85pt;z-index:251699200;visibility:visible;mso-wrap-style:square;mso-width-percent:0;mso-height-percent:0;mso-wrap-distance-left:9pt;mso-wrap-distance-top:0;mso-wrap-distance-right:9pt;mso-wrap-distance-bottom:0;mso-position-horizontal:absolute;mso-position-horizontal-relative:text;mso-position-vertical:absolute;mso-position-vertical-relative:page;mso-width-percent:0;mso-height-percent:0;mso-width-relative:margin;mso-height-relative:margin;v-text-anchor:middle" arcsize="10923f" o:gfxdata="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" fillcolor="#ed7d31 [3205]" strokecolor="#823b0b [1605]" strokeweight="2.25pt">
+                    <v:roundrect w14:anchorId="7BC5B69E" id="Rounded Rectangle 29" o:spid="_x0000_s1049" style="position:absolute;left:0;text-align:left;margin-left:-287.65pt;margin-top:-3.9pt;width:17.75pt;height:13.85pt;z-index:251699200;visibility:visible;mso-wrap-style:square;mso-width-percent:0;mso-height-percent:0;mso-wrap-distance-left:9pt;mso-wrap-distance-top:0;mso-wrap-distance-right:9pt;mso-wrap-distance-bottom:0;mso-position-horizontal:absolute;mso-position-horizontal-relative:text;mso-position-vertical:absolute;mso-position-vertical-relative:page;mso-width-percent:0;mso-height-percent:0;mso-width-relative:margin;mso-height-relative:margin;v-text-anchor:middle" arcsize="10923f" o:gfxdata="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" fillcolor="#ed7d31 [3205]" strokecolor="#823b0b [1605]" strokeweight="2.25pt">
                       <v:stroke joinstyle="miter"/>
                       <v:textbox inset="0,0,0,0">
                         <w:txbxContent>
@@ -4998,7 +4268,7 @@
               <mc:AlternateContent>
                 <mc:Choice Requires="wps">
                   <w:drawing>
-                    <wp:anchor distT="0" distB="0" distL="114300" distR="114300" simplePos="0" relativeHeight="251701248" behindDoc="0" locked="0" layoutInCell="1" allowOverlap="1" wp14:anchorId="4185BD8F" wp14:editId="181F5B29">
+                    <wp:anchor distT="0" distB="0" distL="114300" distR="114300" simplePos="0" relativeHeight="251701248" behindDoc="0" locked="0" layoutInCell="1" allowOverlap="1" wp14:anchorId="4185BD8F" wp14:editId="0E946804">
                       <wp:simplePos x="0" y="0"/>
                       <wp:positionH relativeFrom="column">
                         <wp:posOffset>-3145790</wp:posOffset>
@@ -5088,7 +4358,7 @@
                 </mc:Choice>
                 <mc:Fallback>
                   <w:pict>
-                    <v:roundrect w14:anchorId="4185BD8F" id="Rounded Rectangle 30" o:spid="_x0000_s1056" style="position:absolute;left:0;text-align:left;margin-left:-247.7pt;margin-top:-3.75pt;width:17.75pt;height:13.85pt;z-index:251701248;visibility:visible;mso-wrap-style:square;mso-width-percent:0;mso-height-percent:0;mso-wrap-distance-left:9pt;mso-wrap-distance-top:0;mso-wrap-distance-right:9pt;mso-wrap-distance-bottom:0;mso-position-horizontal:absolute;mso-position-horizontal-relative:text;mso-position-vertical:absolute;mso-position-vertical-relative:page;mso-width-percent:0;mso-height-percent:0;mso-width-relative:margin;mso-height-relative:margin;v-text-anchor:middle" arcsize="10923f" o:gfxdata="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" fillcolor="#ed7d31 [3205]" strokecolor="#823b0b [1605]" strokeweight="2.25pt">
+                    <v:roundrect w14:anchorId="4185BD8F" id="Rounded Rectangle 30" o:spid="_x0000_s1050" style="position:absolute;left:0;text-align:left;margin-left:-247.7pt;margin-top:-3.75pt;width:17.75pt;height:13.85pt;z-index:251701248;visibility:visible;mso-wrap-style:square;mso-width-percent:0;mso-height-percent:0;mso-wrap-distance-left:9pt;mso-wrap-distance-top:0;mso-wrap-distance-right:9pt;mso-wrap-distance-bottom:0;mso-position-horizontal:absolute;mso-position-horizontal-relative:text;mso-position-vertical:absolute;mso-position-vertical-relative:page;mso-width-percent:0;mso-height-percent:0;mso-width-relative:margin;mso-height-relative:margin;v-text-anchor:middle" arcsize="10923f" o:gfxdata="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" fillcolor="#ed7d31 [3205]" strokecolor="#823b0b [1605]" strokeweight="2.25pt">
                       <v:stroke joinstyle="miter"/>
                       <v:textbox inset="0,0,0,0">
                         <w:txbxContent>
@@ -5130,7 +4400,7 @@
               <mc:AlternateContent>
                 <mc:Choice Requires="wps">
                   <w:drawing>
-                    <wp:anchor distT="0" distB="0" distL="114300" distR="114300" simplePos="0" relativeHeight="251703296" behindDoc="0" locked="0" layoutInCell="1" allowOverlap="1" wp14:anchorId="0C035811" wp14:editId="66DE49E7">
+                    <wp:anchor distT="0" distB="0" distL="114300" distR="114300" simplePos="0" relativeHeight="251703296" behindDoc="0" locked="0" layoutInCell="1" allowOverlap="1" wp14:anchorId="0C035811" wp14:editId="3DE0E750">
                       <wp:simplePos x="0" y="0"/>
                       <wp:positionH relativeFrom="column">
                         <wp:posOffset>-2435225</wp:posOffset>
@@ -5213,7 +4483,7 @@
                 </mc:Choice>
                 <mc:Fallback>
                   <w:pict>
-                    <v:roundrect w14:anchorId="0C035811" id="Rounded Rectangle 31" o:spid="_x0000_s1057" style="position:absolute;left:0;text-align:left;margin-left:-191.75pt;margin-top:-4pt;width:17.75pt;height:13.85pt;z-index:251703296;visibility:visible;mso-wrap-style:square;mso-width-percent:0;mso-height-percent:0;mso-wrap-distance-left:9pt;mso-wrap-distance-top:0;mso-wrap-distance-right:9pt;mso-wrap-distance-bottom:0;mso-position-horizontal:absolute;mso-position-horizontal-relative:text;mso-position-vertical:absolute;mso-position-vertical-relative:page;mso-width-percent:0;mso-height-percent:0;mso-width-relative:margin;mso-height-relative:margin;v-text-anchor:middle" arcsize="10923f" o:gfxdata="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" fillcolor="#ed7d31 [3205]" strokecolor="#823b0b [1605]" strokeweight="2.25pt">
+                    <v:roundrect w14:anchorId="0C035811" id="Rounded Rectangle 31" o:spid="_x0000_s1051" style="position:absolute;left:0;text-align:left;margin-left:-191.75pt;margin-top:-4pt;width:17.75pt;height:13.85pt;z-index:251703296;visibility:visible;mso-wrap-style:square;mso-width-percent:0;mso-height-percent:0;mso-wrap-distance-left:9pt;mso-wrap-distance-top:0;mso-wrap-distance-right:9pt;mso-wrap-distance-bottom:0;mso-position-horizontal:absolute;mso-position-horizontal-relative:text;mso-position-vertical:absolute;mso-position-vertical-relative:page;mso-width-percent:0;mso-height-percent:0;mso-width-relative:margin;mso-height-relative:margin;v-text-anchor:middle" arcsize="10923f" o:gfxdata="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" fillcolor="#ed7d31 [3205]" strokecolor="#823b0b [1605]" strokeweight="2.25pt">
                       <v:stroke joinstyle="miter"/>
                       <v:textbox inset="0,0,0,0">
                         <w:txbxContent>
@@ -5248,7 +4518,7 @@
               <mc:AlternateContent>
                 <mc:Choice Requires="wps">
                   <w:drawing>
-                    <wp:anchor distT="0" distB="0" distL="114300" distR="114300" simplePos="0" relativeHeight="251707392" behindDoc="0" locked="0" layoutInCell="1" allowOverlap="1" wp14:anchorId="6A67F9A9" wp14:editId="36420288">
+                    <wp:anchor distT="0" distB="0" distL="114300" distR="114300" simplePos="0" relativeHeight="251707392" behindDoc="0" locked="0" layoutInCell="1" allowOverlap="1" wp14:anchorId="6A67F9A9" wp14:editId="4C97A8E6">
                       <wp:simplePos x="0" y="0"/>
                       <wp:positionH relativeFrom="column">
                         <wp:posOffset>-1210310</wp:posOffset>
@@ -5338,7 +4608,7 @@
                 </mc:Choice>
                 <mc:Fallback>
                   <w:pict>
-                    <v:roundrect w14:anchorId="6A67F9A9" id="Rounded Rectangle 33" o:spid="_x0000_s1058" style="position:absolute;left:0;text-align:left;margin-left:-95.3pt;margin-top:-4pt;width:17.75pt;height:13.85pt;z-index:251707392;visibility:visible;mso-wrap-style:square;mso-width-percent:0;mso-height-percent:0;mso-wrap-distance-left:9pt;mso-wrap-distance-top:0;mso-wrap-distance-right:9pt;mso-wrap-distance-bottom:0;mso-position-horizontal:absolute;mso-position-horizontal-relative:text;mso-position-vertical:absolute;mso-position-vertical-relative:page;mso-width-percent:0;mso-height-percent:0;mso-width-relative:margin;mso-height-relative:margin;v-text-anchor:middle" arcsize="10923f" o:gfxdata="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" fillcolor="#ed7d31 [3205]" strokecolor="#823b0b [1605]" strokeweight="2.25pt">
+                    <v:roundrect w14:anchorId="6A67F9A9" id="Rounded Rectangle 33" o:spid="_x0000_s1052" style="position:absolute;left:0;text-align:left;margin-left:-95.3pt;margin-top:-4pt;width:17.75pt;height:13.85pt;z-index:251707392;visibility:visible;mso-wrap-style:square;mso-width-percent:0;mso-height-percent:0;mso-wrap-distance-left:9pt;mso-wrap-distance-top:0;mso-wrap-distance-right:9pt;mso-wrap-distance-bottom:0;mso-position-horizontal:absolute;mso-position-horizontal-relative:text;mso-position-vertical:absolute;mso-position-vertical-relative:page;mso-width-percent:0;mso-height-percent:0;mso-width-relative:margin;mso-height-relative:margin;v-text-anchor:middle" arcsize="10923f" o:gfxdata="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" fillcolor="#ed7d31 [3205]" strokecolor="#823b0b [1605]" strokeweight="2.25pt">
                       <v:stroke joinstyle="miter"/>
                       <v:textbox inset="0,0,0,0">
                         <w:txbxContent>
@@ -5870,7 +5140,7 @@
               <mc:AlternateContent>
                 <mc:Choice Requires="wps">
                   <w:drawing>
-                    <wp:anchor distT="0" distB="0" distL="114300" distR="114300" simplePos="0" relativeHeight="251717632" behindDoc="0" locked="0" layoutInCell="1" allowOverlap="1" wp14:anchorId="5910CF6D" wp14:editId="2FE740FE">
+                    <wp:anchor distT="0" distB="0" distL="114300" distR="114300" simplePos="0" relativeHeight="251717632" behindDoc="0" locked="0" layoutInCell="1" allowOverlap="1" wp14:anchorId="5910CF6D" wp14:editId="7137678D">
                       <wp:simplePos x="0" y="0"/>
                       <wp:positionH relativeFrom="column">
                         <wp:posOffset>274320</wp:posOffset>
@@ -5953,7 +5223,7 @@
                 </mc:Choice>
                 <mc:Fallback>
                   <w:pict>
-                    <v:roundrect w14:anchorId="5910CF6D" id="Rounded Rectangle 39" o:spid="_x0000_s1059" style="position:absolute;left:0;text-align:left;margin-left:21.6pt;margin-top:11.5pt;width:22.05pt;height:13.85pt;z-index:251717632;visibility:visible;mso-wrap-style:square;mso-width-percent:0;mso-height-percent:0;mso-wrap-distance-left:9pt;mso-wrap-distance-top:0;mso-wrap-distance-right:9pt;mso-wrap-distance-bottom:0;mso-position-horizontal:absolute;mso-position-horizontal-relative:text;mso-position-vertical:absolute;mso-position-vertical-relative:text;mso-width-percent:0;mso-height-percent:0;mso-width-relative:margin;mso-height-relative:margin;v-text-anchor:middle" arcsize="10923f" o:gfxdata="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" fillcolor="#ed7d31 [3205]" strokecolor="#823b0b [1605]" strokeweight="2.25pt">
+                    <v:roundrect w14:anchorId="5910CF6D" id="Rounded Rectangle 39" o:spid="_x0000_s1053" style="position:absolute;left:0;text-align:left;margin-left:21.6pt;margin-top:11.5pt;width:22.05pt;height:13.85pt;z-index:251717632;visibility:visible;mso-wrap-style:square;mso-width-percent:0;mso-height-percent:0;mso-wrap-distance-left:9pt;mso-wrap-distance-top:0;mso-wrap-distance-right:9pt;mso-wrap-distance-bottom:0;mso-position-horizontal:absolute;mso-position-horizontal-relative:text;mso-position-vertical:absolute;mso-position-vertical-relative:text;mso-width-percent:0;mso-height-percent:0;mso-width-relative:margin;mso-height-relative:margin;v-text-anchor:middle" arcsize="10923f" o:gfxdata="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" fillcolor="#ed7d31 [3205]" strokecolor="#823b0b [1605]" strokeweight="2.25pt">
                       <v:stroke joinstyle="miter"/>
                       <v:textbox inset="0,0,0,0">
                         <w:txbxContent>
@@ -6178,6 +5448,736 @@
                 <w:szCs w:val="18"/>
               </w:rPr>
             </w:pPr>
+            <w:r>
+              <w:rPr>
+                <w:noProof/>
+              </w:rPr>
+              <mc:AlternateContent>
+                <mc:Choice Requires="wps">
+                  <w:drawing>
+                    <wp:anchor distT="0" distB="0" distL="114300" distR="114300" simplePos="0" relativeHeight="251760640" behindDoc="0" locked="0" layoutInCell="1" allowOverlap="1" wp14:anchorId="60C9BD26" wp14:editId="7FC609AB">
+                      <wp:simplePos x="0" y="0"/>
+                      <wp:positionH relativeFrom="column">
+                        <wp:posOffset>1174115</wp:posOffset>
+                      </wp:positionH>
+                      <wp:positionV relativeFrom="paragraph">
+                        <wp:posOffset>135890</wp:posOffset>
+                      </wp:positionV>
+                      <wp:extent cx="280035" cy="175895"/>
+                      <wp:effectExtent l="12700" t="12700" r="12065" b="14605"/>
+                      <wp:wrapNone/>
+                      <wp:docPr id="62" name="Rounded Rectangle 62"/>
+                      <wp:cNvGraphicFramePr/>
+                      <a:graphic xmlns:a="http://schemas.openxmlformats.org/drawingml/2006/main">
+                        <a:graphicData uri="http://schemas.microsoft.com/office/word/2010/wordprocessingShape">
+                          <wps:wsp>
+                            <wps:cNvSpPr/>
+                            <wps:spPr>
+                              <a:xfrm>
+                                <a:off x="0" y="0"/>
+                                <a:ext cx="280035" cy="175895"/>
+                              </a:xfrm>
+                              <a:prstGeom prst="roundRect">
+                                <a:avLst/>
+                              </a:prstGeom>
+                              <a:ln w="28575"/>
+                            </wps:spPr>
+                            <wps:style>
+                              <a:lnRef idx="2">
+                                <a:schemeClr val="accent2">
+                                  <a:shade val="50000"/>
+                                </a:schemeClr>
+                              </a:lnRef>
+                              <a:fillRef idx="1">
+                                <a:schemeClr val="accent2"/>
+                              </a:fillRef>
+                              <a:effectRef idx="0">
+                                <a:schemeClr val="accent2"/>
+                              </a:effectRef>
+                              <a:fontRef idx="minor">
+                                <a:schemeClr val="lt1"/>
+                              </a:fontRef>
+                            </wps:style>
+                            <wps:txbx>
+                              <w:txbxContent>
+                                <w:p>
+                                  <w:pPr>
+                                    <w:jc w:val="center"/>
+                                    <w:rPr>
+                                      <w:sz w:val="18"/>
+                                      <w:szCs w:val="18"/>
+                                    </w:rPr>
+                                  </w:pPr>
+                                  <w:r>
+                                    <w:rPr>
+                                      <w:sz w:val="18"/>
+                                      <w:szCs w:val="18"/>
+                                    </w:rPr>
+                                    <w:t>148g</w:t>
+                                  </w:r>
+                                </w:p>
+                              </w:txbxContent>
+                            </wps:txbx>
+                            <wps:bodyPr rot="0" spcFirstLastPara="0" vertOverflow="overflow" horzOverflow="overflow" vert="horz" wrap="square" lIns="0" tIns="0" rIns="0" bIns="0" numCol="1" spcCol="0" rtlCol="0" fromWordArt="0" anchor="ctr" anchorCtr="0" forceAA="0" compatLnSpc="1">
+                              <a:prstTxWarp prst="textNoShape">
+                                <a:avLst/>
+                              </a:prstTxWarp>
+                              <a:noAutofit/>
+                            </wps:bodyPr>
+                          </wps:wsp>
+                        </a:graphicData>
+                      </a:graphic>
+                      <wp14:sizeRelH relativeFrom="margin">
+                        <wp14:pctWidth>0</wp14:pctWidth>
+                      </wp14:sizeRelH>
+                      <wp14:sizeRelV relativeFrom="margin">
+                        <wp14:pctHeight>0</wp14:pctHeight>
+                      </wp14:sizeRelV>
+                    </wp:anchor>
+                  </w:drawing>
+                </mc:Choice>
+                <mc:Fallback>
+                  <w:pict>
+                    <v:roundrect w14:anchorId="60C9BD26" id="Rounded Rectangle 62" o:spid="_x0000_s1054" style="position:absolute;left:0;text-align:left;margin-left:92.45pt;margin-top:10.7pt;width:22.05pt;height:13.85pt;z-index:251760640;visibility:visible;mso-wrap-style:square;mso-width-percent:0;mso-height-percent:0;mso-wrap-distance-left:9pt;mso-wrap-distance-top:0;mso-wrap-distance-right:9pt;mso-wrap-distance-bottom:0;mso-position-horizontal:absolute;mso-position-horizontal-relative:text;mso-position-vertical:absolute;mso-position-vertical-relative:text;mso-width-percent:0;mso-height-percent:0;mso-width-relative:margin;mso-height-relative:margin;v-text-anchor:middle" arcsize="10923f" o:gfxdata="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" fillcolor="#ed7d31 [3205]" strokecolor="#823b0b [1605]" strokeweight="2.25pt">
+                      <v:stroke joinstyle="miter"/>
+                      <v:textbox inset="0,0,0,0">
+                        <w:txbxContent>
+                          <w:p>
+                            <w:pPr>
+                              <w:jc w:val="center"/>
+                              <w:rPr>
+                                <w:sz w:val="18"/>
+                                <w:szCs w:val="18"/>
+                              </w:rPr>
+                            </w:pPr>
+                            <w:r>
+                              <w:rPr>
+                                <w:sz w:val="18"/>
+                                <w:szCs w:val="18"/>
+                              </w:rPr>
+                              <w:t>148g</w:t>
+                            </w:r>
+                          </w:p>
+                        </w:txbxContent>
+                      </v:textbox>
+                    </v:roundrect>
+                  </w:pict>
+                </mc:Fallback>
+              </mc:AlternateContent>
+            </w:r>
+            <w:r>
+              <w:rPr>
+                <w:noProof/>
+              </w:rPr>
+              <mc:AlternateContent>
+                <mc:Choice Requires="wps">
+                  <w:drawing>
+                    <wp:anchor distT="0" distB="0" distL="114300" distR="114300" simplePos="0" relativeHeight="251754496" behindDoc="0" locked="0" layoutInCell="1" allowOverlap="1" wp14:anchorId="0B4DB69C" wp14:editId="3B0B7702">
+                      <wp:simplePos x="0" y="0"/>
+                      <wp:positionH relativeFrom="column">
+                        <wp:posOffset>-469265</wp:posOffset>
+                      </wp:positionH>
+                      <wp:positionV relativeFrom="paragraph">
+                        <wp:posOffset>133985</wp:posOffset>
+                      </wp:positionV>
+                      <wp:extent cx="280035" cy="175895"/>
+                      <wp:effectExtent l="12700" t="12700" r="12065" b="14605"/>
+                      <wp:wrapNone/>
+                      <wp:docPr id="57" name="Rounded Rectangle 57"/>
+                      <wp:cNvGraphicFramePr/>
+                      <a:graphic xmlns:a="http://schemas.openxmlformats.org/drawingml/2006/main">
+                        <a:graphicData uri="http://schemas.microsoft.com/office/word/2010/wordprocessingShape">
+                          <wps:wsp>
+                            <wps:cNvSpPr/>
+                            <wps:spPr>
+                              <a:xfrm>
+                                <a:off x="0" y="0"/>
+                                <a:ext cx="280035" cy="175895"/>
+                              </a:xfrm>
+                              <a:prstGeom prst="roundRect">
+                                <a:avLst/>
+                              </a:prstGeom>
+                              <a:ln w="28575"/>
+                            </wps:spPr>
+                            <wps:style>
+                              <a:lnRef idx="2">
+                                <a:schemeClr val="accent2">
+                                  <a:shade val="50000"/>
+                                </a:schemeClr>
+                              </a:lnRef>
+                              <a:fillRef idx="1">
+                                <a:schemeClr val="accent2"/>
+                              </a:fillRef>
+                              <a:effectRef idx="0">
+                                <a:schemeClr val="accent2"/>
+                              </a:effectRef>
+                              <a:fontRef idx="minor">
+                                <a:schemeClr val="lt1"/>
+                              </a:fontRef>
+                            </wps:style>
+                            <wps:txbx>
+                              <w:txbxContent>
+                                <w:p>
+                                  <w:pPr>
+                                    <w:jc w:val="center"/>
+                                    <w:rPr>
+                                      <w:sz w:val="18"/>
+                                      <w:szCs w:val="18"/>
+                                    </w:rPr>
+                                  </w:pPr>
+                                  <w:r>
+                                    <w:rPr>
+                                      <w:sz w:val="18"/>
+                                      <w:szCs w:val="18"/>
+                                    </w:rPr>
+                                    <w:t>148d</w:t>
+                                  </w:r>
+                                </w:p>
+                              </w:txbxContent>
+                            </wps:txbx>
+                            <wps:bodyPr rot="0" spcFirstLastPara="0" vertOverflow="overflow" horzOverflow="overflow" vert="horz" wrap="square" lIns="0" tIns="0" rIns="0" bIns="0" numCol="1" spcCol="0" rtlCol="0" fromWordArt="0" anchor="ctr" anchorCtr="0" forceAA="0" compatLnSpc="1">
+                              <a:prstTxWarp prst="textNoShape">
+                                <a:avLst/>
+                              </a:prstTxWarp>
+                              <a:noAutofit/>
+                            </wps:bodyPr>
+                          </wps:wsp>
+                        </a:graphicData>
+                      </a:graphic>
+                      <wp14:sizeRelH relativeFrom="margin">
+                        <wp14:pctWidth>0</wp14:pctWidth>
+                      </wp14:sizeRelH>
+                      <wp14:sizeRelV relativeFrom="margin">
+                        <wp14:pctHeight>0</wp14:pctHeight>
+                      </wp14:sizeRelV>
+                    </wp:anchor>
+                  </w:drawing>
+                </mc:Choice>
+                <mc:Fallback>
+                  <w:pict>
+                    <v:roundrect w14:anchorId="0B4DB69C" id="Rounded Rectangle 57" o:spid="_x0000_s1055" style="position:absolute;left:0;text-align:left;margin-left:-36.95pt;margin-top:10.55pt;width:22.05pt;height:13.85pt;z-index:251754496;visibility:visible;mso-wrap-style:square;mso-width-percent:0;mso-height-percent:0;mso-wrap-distance-left:9pt;mso-wrap-distance-top:0;mso-wrap-distance-right:9pt;mso-wrap-distance-bottom:0;mso-position-horizontal:absolute;mso-position-horizontal-relative:text;mso-position-vertical:absolute;mso-position-vertical-relative:text;mso-width-percent:0;mso-height-percent:0;mso-width-relative:margin;mso-height-relative:margin;v-text-anchor:middle" arcsize="10923f" o:gfxdata="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" fillcolor="#ed7d31 [3205]" strokecolor="#823b0b [1605]" strokeweight="2.25pt">
+                      <v:stroke joinstyle="miter"/>
+                      <v:textbox inset="0,0,0,0">
+                        <w:txbxContent>
+                          <w:p>
+                            <w:pPr>
+                              <w:jc w:val="center"/>
+                              <w:rPr>
+                                <w:sz w:val="18"/>
+                                <w:szCs w:val="18"/>
+                              </w:rPr>
+                            </w:pPr>
+                            <w:r>
+                              <w:rPr>
+                                <w:sz w:val="18"/>
+                                <w:szCs w:val="18"/>
+                              </w:rPr>
+                              <w:t>148d</w:t>
+                            </w:r>
+                          </w:p>
+                        </w:txbxContent>
+                      </v:textbox>
+                    </v:roundrect>
+                  </w:pict>
+                </mc:Fallback>
+              </mc:AlternateContent>
+            </w:r>
+            <w:r>
+              <w:rPr>
+                <w:noProof/>
+              </w:rPr>
+              <mc:AlternateContent>
+                <mc:Choice Requires="wps">
+                  <w:drawing>
+                    <wp:anchor distT="0" distB="0" distL="114300" distR="114300" simplePos="0" relativeHeight="251752448" behindDoc="0" locked="0" layoutInCell="1" allowOverlap="1" wp14:anchorId="2B47AF25" wp14:editId="2E2054FB">
+                      <wp:simplePos x="0" y="0"/>
+                      <wp:positionH relativeFrom="column">
+                        <wp:posOffset>-1156335</wp:posOffset>
+                      </wp:positionH>
+                      <wp:positionV relativeFrom="paragraph">
+                        <wp:posOffset>132080</wp:posOffset>
+                      </wp:positionV>
+                      <wp:extent cx="280035" cy="175895"/>
+                      <wp:effectExtent l="12700" t="12700" r="12065" b="14605"/>
+                      <wp:wrapNone/>
+                      <wp:docPr id="56" name="Rounded Rectangle 56"/>
+                      <wp:cNvGraphicFramePr/>
+                      <a:graphic xmlns:a="http://schemas.openxmlformats.org/drawingml/2006/main">
+                        <a:graphicData uri="http://schemas.microsoft.com/office/word/2010/wordprocessingShape">
+                          <wps:wsp>
+                            <wps:cNvSpPr/>
+                            <wps:spPr>
+                              <a:xfrm>
+                                <a:off x="0" y="0"/>
+                                <a:ext cx="280035" cy="175895"/>
+                              </a:xfrm>
+                              <a:prstGeom prst="roundRect">
+                                <a:avLst/>
+                              </a:prstGeom>
+                              <a:ln w="28575"/>
+                            </wps:spPr>
+                            <wps:style>
+                              <a:lnRef idx="2">
+                                <a:schemeClr val="accent2">
+                                  <a:shade val="50000"/>
+                                </a:schemeClr>
+                              </a:lnRef>
+                              <a:fillRef idx="1">
+                                <a:schemeClr val="accent2"/>
+                              </a:fillRef>
+                              <a:effectRef idx="0">
+                                <a:schemeClr val="accent2"/>
+                              </a:effectRef>
+                              <a:fontRef idx="minor">
+                                <a:schemeClr val="lt1"/>
+                              </a:fontRef>
+                            </wps:style>
+                            <wps:txbx>
+                              <w:txbxContent>
+                                <w:p>
+                                  <w:pPr>
+                                    <w:jc w:val="center"/>
+                                    <w:rPr>
+                                      <w:sz w:val="18"/>
+                                      <w:szCs w:val="18"/>
+                                    </w:rPr>
+                                  </w:pPr>
+                                  <w:r>
+                                    <w:rPr>
+                                      <w:sz w:val="18"/>
+                                      <w:szCs w:val="18"/>
+                                    </w:rPr>
+                                    <w:t>148c</w:t>
+                                  </w:r>
+                                </w:p>
+                              </w:txbxContent>
+                            </wps:txbx>
+                            <wps:bodyPr rot="0" spcFirstLastPara="0" vertOverflow="overflow" horzOverflow="overflow" vert="horz" wrap="square" lIns="0" tIns="0" rIns="0" bIns="0" numCol="1" spcCol="0" rtlCol="0" fromWordArt="0" anchor="ctr" anchorCtr="0" forceAA="0" compatLnSpc="1">
+                              <a:prstTxWarp prst="textNoShape">
+                                <a:avLst/>
+                              </a:prstTxWarp>
+                              <a:noAutofit/>
+                            </wps:bodyPr>
+                          </wps:wsp>
+                        </a:graphicData>
+                      </a:graphic>
+                      <wp14:sizeRelH relativeFrom="margin">
+                        <wp14:pctWidth>0</wp14:pctWidth>
+                      </wp14:sizeRelH>
+                      <wp14:sizeRelV relativeFrom="margin">
+                        <wp14:pctHeight>0</wp14:pctHeight>
+                      </wp14:sizeRelV>
+                    </wp:anchor>
+                  </w:drawing>
+                </mc:Choice>
+                <mc:Fallback>
+                  <w:pict>
+                    <v:roundrect w14:anchorId="2B47AF25" id="Rounded Rectangle 56" o:spid="_x0000_s1056" style="position:absolute;left:0;text-align:left;margin-left:-91.05pt;margin-top:10.4pt;width:22.05pt;height:13.85pt;z-index:251752448;visibility:visible;mso-wrap-style:square;mso-width-percent:0;mso-height-percent:0;mso-wrap-distance-left:9pt;mso-wrap-distance-top:0;mso-wrap-distance-right:9pt;mso-wrap-distance-bottom:0;mso-position-horizontal:absolute;mso-position-horizontal-relative:text;mso-position-vertical:absolute;mso-position-vertical-relative:text;mso-width-percent:0;mso-height-percent:0;mso-width-relative:margin;mso-height-relative:margin;v-text-anchor:middle" arcsize="10923f" o:gfxdata="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" fillcolor="#ed7d31 [3205]" strokecolor="#823b0b [1605]" strokeweight="2.25pt">
+                      <v:stroke joinstyle="miter"/>
+                      <v:textbox inset="0,0,0,0">
+                        <w:txbxContent>
+                          <w:p>
+                            <w:pPr>
+                              <w:jc w:val="center"/>
+                              <w:rPr>
+                                <w:sz w:val="18"/>
+                                <w:szCs w:val="18"/>
+                              </w:rPr>
+                            </w:pPr>
+                            <w:r>
+                              <w:rPr>
+                                <w:sz w:val="18"/>
+                                <w:szCs w:val="18"/>
+                              </w:rPr>
+                              <w:t>148c</w:t>
+                            </w:r>
+                          </w:p>
+                        </w:txbxContent>
+                      </v:textbox>
+                    </v:roundrect>
+                  </w:pict>
+                </mc:Fallback>
+              </mc:AlternateContent>
+            </w:r>
+            <w:r>
+              <w:rPr>
+                <w:noProof/>
+              </w:rPr>
+              <mc:AlternateContent>
+                <mc:Choice Requires="wps">
+                  <w:drawing>
+                    <wp:anchor distT="0" distB="0" distL="114300" distR="114300" simplePos="0" relativeHeight="251750400" behindDoc="0" locked="0" layoutInCell="1" allowOverlap="1" wp14:anchorId="75476CE8" wp14:editId="3E4F3AB9">
+                      <wp:simplePos x="0" y="0"/>
+                      <wp:positionH relativeFrom="column">
+                        <wp:posOffset>-1662430</wp:posOffset>
+                      </wp:positionH>
+                      <wp:positionV relativeFrom="paragraph">
+                        <wp:posOffset>133350</wp:posOffset>
+                      </wp:positionV>
+                      <wp:extent cx="304800" cy="175895"/>
+                      <wp:effectExtent l="12700" t="12700" r="12700" b="14605"/>
+                      <wp:wrapNone/>
+                      <wp:docPr id="55" name="Rounded Rectangle 55"/>
+                      <wp:cNvGraphicFramePr/>
+                      <a:graphic xmlns:a="http://schemas.openxmlformats.org/drawingml/2006/main">
+                        <a:graphicData uri="http://schemas.microsoft.com/office/word/2010/wordprocessingShape">
+                          <wps:wsp>
+                            <wps:cNvSpPr/>
+                            <wps:spPr>
+                              <a:xfrm>
+                                <a:off x="0" y="0"/>
+                                <a:ext cx="304800" cy="175895"/>
+                              </a:xfrm>
+                              <a:prstGeom prst="roundRect">
+                                <a:avLst/>
+                              </a:prstGeom>
+                              <a:ln w="28575"/>
+                            </wps:spPr>
+                            <wps:style>
+                              <a:lnRef idx="2">
+                                <a:schemeClr val="accent2">
+                                  <a:shade val="50000"/>
+                                </a:schemeClr>
+                              </a:lnRef>
+                              <a:fillRef idx="1">
+                                <a:schemeClr val="accent2"/>
+                              </a:fillRef>
+                              <a:effectRef idx="0">
+                                <a:schemeClr val="accent2"/>
+                              </a:effectRef>
+                              <a:fontRef idx="minor">
+                                <a:schemeClr val="lt1"/>
+                              </a:fontRef>
+                            </wps:style>
+                            <wps:txbx>
+                              <w:txbxContent>
+                                <w:p>
+                                  <w:pPr>
+                                    <w:jc w:val="center"/>
+                                    <w:rPr>
+                                      <w:sz w:val="18"/>
+                                      <w:szCs w:val="18"/>
+                                    </w:rPr>
+                                  </w:pPr>
+                                  <w:r>
+                                    <w:rPr>
+                                      <w:sz w:val="18"/>
+                                      <w:szCs w:val="18"/>
+                                    </w:rPr>
+                                    <w:t>148</w:t>
+                                  </w:r>
+                                  <w:r>
+                                    <w:rPr>
+                                      <w:sz w:val="18"/>
+                                      <w:szCs w:val="18"/>
+                                    </w:rPr>
+                                    <w:t>b</w:t>
+                                  </w:r>
+                                </w:p>
+                              </w:txbxContent>
+                            </wps:txbx>
+                            <wps:bodyPr rot="0" spcFirstLastPara="0" vertOverflow="overflow" horzOverflow="overflow" vert="horz" wrap="square" lIns="0" tIns="0" rIns="0" bIns="0" numCol="1" spcCol="0" rtlCol="0" fromWordArt="0" anchor="ctr" anchorCtr="0" forceAA="0" compatLnSpc="1">
+                              <a:prstTxWarp prst="textNoShape">
+                                <a:avLst/>
+                              </a:prstTxWarp>
+                              <a:noAutofit/>
+                            </wps:bodyPr>
+                          </wps:wsp>
+                        </a:graphicData>
+                      </a:graphic>
+                      <wp14:sizeRelH relativeFrom="margin">
+                        <wp14:pctWidth>0</wp14:pctWidth>
+                      </wp14:sizeRelH>
+                      <wp14:sizeRelV relativeFrom="margin">
+                        <wp14:pctHeight>0</wp14:pctHeight>
+                      </wp14:sizeRelV>
+                    </wp:anchor>
+                  </w:drawing>
+                </mc:Choice>
+                <mc:Fallback>
+                  <w:pict>
+                    <v:roundrect w14:anchorId="75476CE8" id="Rounded Rectangle 55" o:spid="_x0000_s1057" style="position:absolute;left:0;text-align:left;margin-left:-130.9pt;margin-top:10.5pt;width:24pt;height:13.85pt;z-index:251750400;visibility:visible;mso-wrap-style:square;mso-width-percent:0;mso-height-percent:0;mso-wrap-distance-left:9pt;mso-wrap-distance-top:0;mso-wrap-distance-right:9pt;mso-wrap-distance-bottom:0;mso-position-horizontal:absolute;mso-position-horizontal-relative:text;mso-position-vertical:absolute;mso-position-vertical-relative:text;mso-width-percent:0;mso-height-percent:0;mso-width-relative:margin;mso-height-relative:margin;v-text-anchor:middle" arcsize="10923f" o:gfxdata="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" fillcolor="#ed7d31 [3205]" strokecolor="#823b0b [1605]" strokeweight="2.25pt">
+                      <v:stroke joinstyle="miter"/>
+                      <v:textbox inset="0,0,0,0">
+                        <w:txbxContent>
+                          <w:p>
+                            <w:pPr>
+                              <w:jc w:val="center"/>
+                              <w:rPr>
+                                <w:sz w:val="18"/>
+                                <w:szCs w:val="18"/>
+                              </w:rPr>
+                            </w:pPr>
+                            <w:r>
+                              <w:rPr>
+                                <w:sz w:val="18"/>
+                                <w:szCs w:val="18"/>
+                              </w:rPr>
+                              <w:t>148</w:t>
+                            </w:r>
+                            <w:r>
+                              <w:rPr>
+                                <w:sz w:val="18"/>
+                                <w:szCs w:val="18"/>
+                              </w:rPr>
+                              <w:t>b</w:t>
+                            </w:r>
+                          </w:p>
+                        </w:txbxContent>
+                      </v:textbox>
+                    </v:roundrect>
+                  </w:pict>
+                </mc:Fallback>
+              </mc:AlternateContent>
+            </w:r>
+            <w:r>
+              <w:rPr>
+                <w:noProof/>
+              </w:rPr>
+              <mc:AlternateContent>
+                <mc:Choice Requires="wps">
+                  <w:drawing>
+                    <wp:anchor distT="0" distB="0" distL="114300" distR="114300" simplePos="0" relativeHeight="251756544" behindDoc="0" locked="0" layoutInCell="1" allowOverlap="1" wp14:anchorId="00D3FB60" wp14:editId="781FF483">
+                      <wp:simplePos x="0" y="0"/>
+                      <wp:positionH relativeFrom="column">
+                        <wp:posOffset>153670</wp:posOffset>
+                      </wp:positionH>
+                      <wp:positionV relativeFrom="paragraph">
+                        <wp:posOffset>130175</wp:posOffset>
+                      </wp:positionV>
+                      <wp:extent cx="280035" cy="175895"/>
+                      <wp:effectExtent l="12700" t="12700" r="12065" b="14605"/>
+                      <wp:wrapNone/>
+                      <wp:docPr id="58" name="Rounded Rectangle 58"/>
+                      <wp:cNvGraphicFramePr/>
+                      <a:graphic xmlns:a="http://schemas.openxmlformats.org/drawingml/2006/main">
+                        <a:graphicData uri="http://schemas.microsoft.com/office/word/2010/wordprocessingShape">
+                          <wps:wsp>
+                            <wps:cNvSpPr/>
+                            <wps:spPr>
+                              <a:xfrm>
+                                <a:off x="0" y="0"/>
+                                <a:ext cx="280035" cy="175895"/>
+                              </a:xfrm>
+                              <a:prstGeom prst="roundRect">
+                                <a:avLst/>
+                              </a:prstGeom>
+                              <a:ln w="28575"/>
+                            </wps:spPr>
+                            <wps:style>
+                              <a:lnRef idx="2">
+                                <a:schemeClr val="accent2">
+                                  <a:shade val="50000"/>
+                                </a:schemeClr>
+                              </a:lnRef>
+                              <a:fillRef idx="1">
+                                <a:schemeClr val="accent2"/>
+                              </a:fillRef>
+                              <a:effectRef idx="0">
+                                <a:schemeClr val="accent2"/>
+                              </a:effectRef>
+                              <a:fontRef idx="minor">
+                                <a:schemeClr val="lt1"/>
+                              </a:fontRef>
+                            </wps:style>
+                            <wps:txbx>
+                              <w:txbxContent>
+                                <w:p>
+                                  <w:pPr>
+                                    <w:jc w:val="center"/>
+                                    <w:rPr>
+                                      <w:sz w:val="18"/>
+                                      <w:szCs w:val="18"/>
+                                    </w:rPr>
+                                  </w:pPr>
+                                  <w:r>
+                                    <w:rPr>
+                                      <w:sz w:val="18"/>
+                                      <w:szCs w:val="18"/>
+                                    </w:rPr>
+                                    <w:t>148e</w:t>
+                                  </w:r>
+                                </w:p>
+                              </w:txbxContent>
+                            </wps:txbx>
+                            <wps:bodyPr rot="0" spcFirstLastPara="0" vertOverflow="overflow" horzOverflow="overflow" vert="horz" wrap="square" lIns="0" tIns="0" rIns="0" bIns="0" numCol="1" spcCol="0" rtlCol="0" fromWordArt="0" anchor="ctr" anchorCtr="0" forceAA="0" compatLnSpc="1">
+                              <a:prstTxWarp prst="textNoShape">
+                                <a:avLst/>
+                              </a:prstTxWarp>
+                              <a:noAutofit/>
+                            </wps:bodyPr>
+                          </wps:wsp>
+                        </a:graphicData>
+                      </a:graphic>
+                      <wp14:sizeRelH relativeFrom="margin">
+                        <wp14:pctWidth>0</wp14:pctWidth>
+                      </wp14:sizeRelH>
+                      <wp14:sizeRelV relativeFrom="margin">
+                        <wp14:pctHeight>0</wp14:pctHeight>
+                      </wp14:sizeRelV>
+                    </wp:anchor>
+                  </w:drawing>
+                </mc:Choice>
+                <mc:Fallback>
+                  <w:pict>
+                    <v:roundrect w14:anchorId="00D3FB60" id="Rounded Rectangle 58" o:spid="_x0000_s1058" style="position:absolute;left:0;text-align:left;margin-left:12.1pt;margin-top:10.25pt;width:22.05pt;height:13.85pt;z-index:251756544;visibility:visible;mso-wrap-style:square;mso-width-percent:0;mso-height-percent:0;mso-wrap-distance-left:9pt;mso-wrap-distance-top:0;mso-wrap-distance-right:9pt;mso-wrap-distance-bottom:0;mso-position-horizontal:absolute;mso-position-horizontal-relative:text;mso-position-vertical:absolute;mso-position-vertical-relative:text;mso-width-percent:0;mso-height-percent:0;mso-width-relative:margin;mso-height-relative:margin;v-text-anchor:middle" arcsize="10923f" o:gfxdata="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" fillcolor="#ed7d31 [3205]" strokecolor="#823b0b [1605]" strokeweight="2.25pt">
+                      <v:stroke joinstyle="miter"/>
+                      <v:textbox inset="0,0,0,0">
+                        <w:txbxContent>
+                          <w:p>
+                            <w:pPr>
+                              <w:jc w:val="center"/>
+                              <w:rPr>
+                                <w:sz w:val="18"/>
+                                <w:szCs w:val="18"/>
+                              </w:rPr>
+                            </w:pPr>
+                            <w:r>
+                              <w:rPr>
+                                <w:sz w:val="18"/>
+                                <w:szCs w:val="18"/>
+                              </w:rPr>
+                              <w:t>148e</w:t>
+                            </w:r>
+                          </w:p>
+                        </w:txbxContent>
+                      </v:textbox>
+                    </v:roundrect>
+                  </w:pict>
+                </mc:Fallback>
+              </mc:AlternateContent>
+            </w:r>
+            <w:r>
+              <w:rPr>
+                <w:noProof/>
+              </w:rPr>
+              <mc:AlternateContent>
+                <mc:Choice Requires="wps">
+                  <w:drawing>
+                    <wp:anchor distT="0" distB="0" distL="114300" distR="114300" simplePos="0" relativeHeight="251758592" behindDoc="0" locked="0" layoutInCell="1" allowOverlap="1" wp14:anchorId="1463380C" wp14:editId="52BB49AF">
+                      <wp:simplePos x="0" y="0"/>
+                      <wp:positionH relativeFrom="column">
+                        <wp:posOffset>704850</wp:posOffset>
+                      </wp:positionH>
+                      <wp:positionV relativeFrom="paragraph">
+                        <wp:posOffset>135890</wp:posOffset>
+                      </wp:positionV>
+                      <wp:extent cx="280035" cy="175895"/>
+                      <wp:effectExtent l="12700" t="12700" r="12065" b="14605"/>
+                      <wp:wrapNone/>
+                      <wp:docPr id="60" name="Rounded Rectangle 60"/>
+                      <wp:cNvGraphicFramePr/>
+                      <a:graphic xmlns:a="http://schemas.openxmlformats.org/drawingml/2006/main">
+                        <a:graphicData uri="http://schemas.microsoft.com/office/word/2010/wordprocessingShape">
+                          <wps:wsp>
+                            <wps:cNvSpPr/>
+                            <wps:spPr>
+                              <a:xfrm>
+                                <a:off x="0" y="0"/>
+                                <a:ext cx="280035" cy="175895"/>
+                              </a:xfrm>
+                              <a:prstGeom prst="roundRect">
+                                <a:avLst/>
+                              </a:prstGeom>
+                              <a:ln w="28575"/>
+                            </wps:spPr>
+                            <wps:style>
+                              <a:lnRef idx="2">
+                                <a:schemeClr val="accent2">
+                                  <a:shade val="50000"/>
+                                </a:schemeClr>
+                              </a:lnRef>
+                              <a:fillRef idx="1">
+                                <a:schemeClr val="accent2"/>
+                              </a:fillRef>
+                              <a:effectRef idx="0">
+                                <a:schemeClr val="accent2"/>
+                              </a:effectRef>
+                              <a:fontRef idx="minor">
+                                <a:schemeClr val="lt1"/>
+                              </a:fontRef>
+                            </wps:style>
+                            <wps:txbx>
+                              <w:txbxContent>
+                                <w:p>
+                                  <w:pPr>
+                                    <w:jc w:val="center"/>
+                                    <w:rPr>
+                                      <w:sz w:val="18"/>
+                                      <w:szCs w:val="18"/>
+                                    </w:rPr>
+                                  </w:pPr>
+                                  <w:r>
+                                    <w:rPr>
+                                      <w:sz w:val="18"/>
+                                      <w:szCs w:val="18"/>
+                                    </w:rPr>
+                                    <w:t>148</w:t>
+                                  </w:r>
+                                  <w:r>
+                                    <w:rPr>
+                                      <w:sz w:val="18"/>
+                                      <w:szCs w:val="18"/>
+                                    </w:rPr>
+                                    <w:t>f</w:t>
+                                  </w:r>
+                                </w:p>
+                              </w:txbxContent>
+                            </wps:txbx>
+                            <wps:bodyPr rot="0" spcFirstLastPara="0" vertOverflow="overflow" horzOverflow="overflow" vert="horz" wrap="square" lIns="0" tIns="0" rIns="0" bIns="0" numCol="1" spcCol="0" rtlCol="0" fromWordArt="0" anchor="ctr" anchorCtr="0" forceAA="0" compatLnSpc="1">
+                              <a:prstTxWarp prst="textNoShape">
+                                <a:avLst/>
+                              </a:prstTxWarp>
+                              <a:noAutofit/>
+                            </wps:bodyPr>
+                          </wps:wsp>
+                        </a:graphicData>
+                      </a:graphic>
+                      <wp14:sizeRelH relativeFrom="margin">
+                        <wp14:pctWidth>0</wp14:pctWidth>
+                      </wp14:sizeRelH>
+                      <wp14:sizeRelV relativeFrom="margin">
+                        <wp14:pctHeight>0</wp14:pctHeight>
+                      </wp14:sizeRelV>
+                    </wp:anchor>
+                  </w:drawing>
+                </mc:Choice>
+                <mc:Fallback>
+                  <w:pict>
+                    <v:roundrect w14:anchorId="1463380C" id="Rounded Rectangle 60" o:spid="_x0000_s1059" style="position:absolute;left:0;text-align:left;margin-left:55.5pt;margin-top:10.7pt;width:22.05pt;height:13.85pt;z-index:251758592;visibility:visible;mso-wrap-style:square;mso-width-percent:0;mso-height-percent:0;mso-wrap-distance-left:9pt;mso-wrap-distance-top:0;mso-wrap-distance-right:9pt;mso-wrap-distance-bottom:0;mso-position-horizontal:absolute;mso-position-horizontal-relative:text;mso-position-vertical:absolute;mso-position-vertical-relative:text;mso-width-percent:0;mso-height-percent:0;mso-width-relative:margin;mso-height-relative:margin;v-text-anchor:middle" arcsize="10923f" o:gfxdata="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" fillcolor="#ed7d31 [3205]" strokecolor="#823b0b [1605]" strokeweight="2.25pt">
+                      <v:stroke joinstyle="miter"/>
+                      <v:textbox inset="0,0,0,0">
+                        <w:txbxContent>
+                          <w:p>
+                            <w:pPr>
+                              <w:jc w:val="center"/>
+                              <w:rPr>
+                                <w:sz w:val="18"/>
+                                <w:szCs w:val="18"/>
+                              </w:rPr>
+                            </w:pPr>
+                            <w:r>
+                              <w:rPr>
+                                <w:sz w:val="18"/>
+                                <w:szCs w:val="18"/>
+                              </w:rPr>
+                              <w:t>148</w:t>
+                            </w:r>
+                            <w:r>
+                              <w:rPr>
+                                <w:sz w:val="18"/>
+                                <w:szCs w:val="18"/>
+                              </w:rPr>
+                              <w:t>f</w:t>
+                            </w:r>
+                          </w:p>
+                        </w:txbxContent>
+                      </v:textbox>
+                    </v:roundrect>
+                  </w:pict>
+                </mc:Fallback>
+              </mc:AlternateContent>
+            </w:r>
             <w:r>
               <w:rPr>
                 <w:sz w:val="18"/>
@@ -6660,8 +6660,8 @@
         <w:gridCol w:w="1220"/>
         <w:gridCol w:w="885"/>
         <w:gridCol w:w="976"/>
-        <w:gridCol w:w="687"/>
-        <w:gridCol w:w="799"/>
+        <w:gridCol w:w="756"/>
+        <w:gridCol w:w="730"/>
         <w:gridCol w:w="710"/>
       </w:tblGrid>
       <w:tr>
@@ -7043,7 +7043,7 @@
         </w:tc>
         <w:tc>
           <w:tcPr>
-            <w:tcW w:w="687" w:type="dxa"/>
+            <w:tcW w:w="756" w:type="dxa"/>
             <w:tcBorders>
               <w:left w:val="single" w:sz="8" w:space="0" w:color="auto"/>
             </w:tcBorders>
@@ -7073,7 +7073,7 @@
         </w:tc>
         <w:tc>
           <w:tcPr>
-            <w:tcW w:w="799" w:type="dxa"/>
+            <w:tcW w:w="730" w:type="dxa"/>
             <w:shd w:val="clear" w:color="auto" w:fill="B4C6E7" w:themeFill="accent1" w:themeFillTint="66"/>
             <w:vAlign w:val="center"/>
           </w:tcPr>
@@ -7730,7 +7730,7 @@
         </w:tc>
         <w:tc>
           <w:tcPr>
-            <w:tcW w:w="687" w:type="dxa"/>
+            <w:tcW w:w="756" w:type="dxa"/>
             <w:tcBorders>
               <w:left w:val="single" w:sz="8" w:space="0" w:color="auto"/>
             </w:tcBorders>
@@ -7769,7 +7769,7 @@
         </w:tc>
         <w:tc>
           <w:tcPr>
-            <w:tcW w:w="799" w:type="dxa"/>
+            <w:tcW w:w="730" w:type="dxa"/>
             <w:vAlign w:val="center"/>
           </w:tcPr>
           <w:p>
@@ -8169,7 +8169,7 @@
         </w:tc>
         <w:tc>
           <w:tcPr>
-            <w:tcW w:w="687" w:type="dxa"/>
+            <w:tcW w:w="756" w:type="dxa"/>
             <w:tcBorders>
               <w:left w:val="single" w:sz="8" w:space="0" w:color="auto"/>
             </w:tcBorders>
@@ -8209,7 +8209,7 @@
         </w:tc>
         <w:tc>
           <w:tcPr>
-            <w:tcW w:w="799" w:type="dxa"/>
+            <w:tcW w:w="730" w:type="dxa"/>
             <w:shd w:val="clear" w:color="auto" w:fill="D9E2F3" w:themeFill="accent1" w:themeFillTint="33"/>
             <w:vAlign w:val="center"/>
           </w:tcPr>
@@ -8518,7 +8518,7 @@
         </w:tc>
         <w:tc>
           <w:tcPr>
-            <w:tcW w:w="687" w:type="dxa"/>
+            <w:tcW w:w="756" w:type="dxa"/>
             <w:tcBorders>
               <w:left w:val="single" w:sz="8" w:space="0" w:color="auto"/>
               <w:bottom w:val="single" w:sz="8" w:space="0" w:color="auto"/>
@@ -8546,7 +8546,7 @@
                 <w:sz w:val="18"/>
                 <w:szCs w:val="18"/>
               </w:rPr>
-              <w:t>210</w:t>
+              <w:t>21</w:t>
             </w:r>
             <w:r>
               <w:rPr>
@@ -8559,7 +8559,7 @@
         </w:tc>
         <w:tc>
           <w:tcPr>
-            <w:tcW w:w="799" w:type="dxa"/>
+            <w:tcW w:w="730" w:type="dxa"/>
             <w:tcBorders>
               <w:bottom w:val="single" w:sz="8" w:space="0" w:color="auto"/>
             </w:tcBorders>
@@ -8612,6 +8612,7 @@
     <w:p/>
     <w:p>
       <w:r>
+        <w:lastRenderedPageBreak/>
         <w:t>Mapping Details</w:t>
       </w:r>
     </w:p>
@@ -11077,7 +11078,6 @@
                 <w:sz w:val="20"/>
                 <w:szCs w:val="20"/>
               </w:rPr>
-              <w:lastRenderedPageBreak/>
               <w:t>ExplanationOfBenefit.item.ServicedPeriod.start</w:t>
             </w:r>
             <w:proofErr w:type="spellEnd"/>

</xml_diff>